<commit_message>
Mise a jour datasheet
</commit_message>
<xml_diff>
--- a/Documentation Software/Datasheet Ruche - Théo.docx
+++ b/Documentation Software/Datasheet Ruche - Théo.docx
@@ -1,6 +1,6 @@
 
 <file path=word/document.xml><?xml version="1.0" encoding="utf-8"?>
-<w:document xmlns:wpc="http://schemas.microsoft.com/office/word/2010/wordprocessingCanvas" xmlns:mo="http://schemas.microsoft.com/office/mac/office/2008/main" xmlns:mc="http://schemas.openxmlformats.org/markup-compatibility/2006" xmlns:mv="urn:schemas-microsoft-com:mac:vml" xmlns:o="urn:schemas-microsoft-com:office:office" xmlns:r="http://schemas.openxmlformats.org/officeDocument/2006/relationships" xmlns:m="http://schemas.openxmlformats.org/officeDocument/2006/math" xmlns:v="urn:schemas-microsoft-com:vml" xmlns:wp14="http://schemas.microsoft.com/office/word/2010/wordprocessingDrawing" xmlns:wp="http://schemas.openxmlformats.org/drawingml/2006/wordprocessingDrawing" xmlns:w10="urn:schemas-microsoft-com:office:word" xmlns:w="http://schemas.openxmlformats.org/wordprocessingml/2006/main" xmlns:w14="http://schemas.microsoft.com/office/word/2010/wordml" xmlns:w15="http://schemas.microsoft.com/office/word/2012/wordml" xmlns:wpg="http://schemas.microsoft.com/office/word/2010/wordprocessingGroup" xmlns:wpi="http://schemas.microsoft.com/office/word/2010/wordprocessingInk" xmlns:wne="http://schemas.microsoft.com/office/word/2006/wordml" xmlns:wps="http://schemas.microsoft.com/office/word/2010/wordprocessingShape" mc:Ignorable="w14 w15 wp14">
+<w:document xmlns:wpc="http://schemas.microsoft.com/office/word/2010/wordprocessingCanvas" xmlns:cx="http://schemas.microsoft.com/office/drawing/2014/chartex" xmlns:cx1="http://schemas.microsoft.com/office/drawing/2015/9/8/chartex" xmlns:cx2="http://schemas.microsoft.com/office/drawing/2015/10/21/chartex" xmlns:cx3="http://schemas.microsoft.com/office/drawing/2016/5/9/chartex" xmlns:cx4="http://schemas.microsoft.com/office/drawing/2016/5/10/chartex" xmlns:cx5="http://schemas.microsoft.com/office/drawing/2016/5/11/chartex" xmlns:cx6="http://schemas.microsoft.com/office/drawing/2016/5/12/chartex" xmlns:cx7="http://schemas.microsoft.com/office/drawing/2016/5/13/chartex" xmlns:cx8="http://schemas.microsoft.com/office/drawing/2016/5/14/chartex" xmlns:mc="http://schemas.openxmlformats.org/markup-compatibility/2006" xmlns:aink="http://schemas.microsoft.com/office/drawing/2016/ink" xmlns:am3d="http://schemas.microsoft.com/office/drawing/2017/model3d" xmlns:o="urn:schemas-microsoft-com:office:office" xmlns:r="http://schemas.openxmlformats.org/officeDocument/2006/relationships" xmlns:m="http://schemas.openxmlformats.org/officeDocument/2006/math" xmlns:v="urn:schemas-microsoft-com:vml" xmlns:wp14="http://schemas.microsoft.com/office/word/2010/wordprocessingDrawing" xmlns:wp="http://schemas.openxmlformats.org/drawingml/2006/wordprocessingDrawing" xmlns:w10="urn:schemas-microsoft-com:office:word" xmlns:w="http://schemas.openxmlformats.org/wordprocessingml/2006/main" xmlns:w14="http://schemas.microsoft.com/office/word/2010/wordml" xmlns:w15="http://schemas.microsoft.com/office/word/2012/wordml" xmlns:w16cid="http://schemas.microsoft.com/office/word/2016/wordml/cid" xmlns:w16se="http://schemas.microsoft.com/office/word/2015/wordml/symex" xmlns:wpg="http://schemas.microsoft.com/office/word/2010/wordprocessingGroup" xmlns:wpi="http://schemas.microsoft.com/office/word/2010/wordprocessingInk" xmlns:wne="http://schemas.microsoft.com/office/word/2006/wordml" xmlns:wps="http://schemas.microsoft.com/office/word/2010/wordprocessingShape" mc:Ignorable="w14 w15 w16se w16cid wp14">
   <w:body>
     <w:tbl>
       <w:tblPr>
@@ -218,7 +218,6 @@
                 <w:lang w:val="fr-FR"/>
               </w:rPr>
             </w:pPr>
-            <w:proofErr w:type="gramStart"/>
             <w:r>
               <w:rPr>
                 <w:color w:val="2E74B5" w:themeColor="accent1" w:themeShade="BF"/>
@@ -228,7 +227,6 @@
               </w:rPr>
               <w:t>Groupes:</w:t>
             </w:r>
-            <w:proofErr w:type="gramEnd"/>
           </w:p>
           <w:p>
             <w:pPr>
@@ -316,7 +314,6 @@
                 <w:lang w:val="fr-FR"/>
               </w:rPr>
             </w:pPr>
-            <w:proofErr w:type="gramStart"/>
             <w:r>
               <w:rPr>
                 <w:color w:val="2E74B5" w:themeColor="accent1" w:themeShade="BF"/>
@@ -326,7 +323,6 @@
               </w:rPr>
               <w:t>Annexes:</w:t>
             </w:r>
-            <w:proofErr w:type="gramEnd"/>
           </w:p>
           <w:p>
             <w:pPr>
@@ -4036,7 +4032,7 @@
           </w:p>
           <w:p>
             <w:pPr>
-              <w:pStyle w:val="Pardeliste"/>
+              <w:pStyle w:val="Paragraphedeliste"/>
               <w:numPr>
                 <w:ilvl w:val="0"/>
                 <w:numId w:val="4"/>
@@ -4066,7 +4062,7 @@
           </w:p>
           <w:p>
             <w:pPr>
-              <w:pStyle w:val="Pardeliste"/>
+              <w:pStyle w:val="Paragraphedeliste"/>
               <w:numPr>
                 <w:ilvl w:val="0"/>
                 <w:numId w:val="4"/>
@@ -4099,7 +4095,7 @@
           </w:p>
           <w:p>
             <w:pPr>
-              <w:pStyle w:val="Pardeliste"/>
+              <w:pStyle w:val="Paragraphedeliste"/>
               <w:numPr>
                 <w:ilvl w:val="0"/>
                 <w:numId w:val="4"/>
@@ -4113,6 +4109,60 @@
                 <w:lang w:val="fr-FR"/>
               </w:rPr>
               <w:t>J’ai mis une marge pour les commentaires (il faut utiliser zone de texte).</w:t>
+            </w:r>
+          </w:p>
+          <w:p>
+            <w:pPr>
+              <w:pStyle w:val="Paragraphedeliste"/>
+              <w:numPr>
+                <w:ilvl w:val="0"/>
+                <w:numId w:val="4"/>
+              </w:numPr>
+              <w:rPr>
+                <w:lang w:val="fr-FR"/>
+              </w:rPr>
+            </w:pPr>
+            <w:r>
+              <w:rPr>
+                <w:lang w:val="fr-FR"/>
+              </w:rPr>
+              <w:t>Les indexes des bytes dans la trame commencent à 1.</w:t>
+            </w:r>
+          </w:p>
+          <w:p>
+            <w:pPr>
+              <w:pStyle w:val="Paragraphedeliste"/>
+              <w:numPr>
+                <w:ilvl w:val="0"/>
+                <w:numId w:val="4"/>
+              </w:numPr>
+              <w:rPr>
+                <w:lang w:val="fr-FR"/>
+              </w:rPr>
+            </w:pPr>
+            <w:r>
+              <w:rPr>
+                <w:lang w:val="fr-FR"/>
+              </w:rPr>
+              <w:t>Tous les codages</w:t>
+            </w:r>
+            <w:r>
+              <w:rPr>
+                <w:lang w:val="fr-FR"/>
+              </w:rPr>
+              <w:t xml:space="preserve"> </w:t>
+            </w:r>
+            <w:r>
+              <w:rPr>
+                <w:lang w:val="fr-FR"/>
+              </w:rPr>
+              <w:t>sont</w:t>
+            </w:r>
+            <w:r>
+              <w:rPr>
+                <w:lang w:val="fr-FR"/>
+              </w:rPr>
+              <w:t xml:space="preserve"> en MSB first.</w:t>
             </w:r>
           </w:p>
           <w:p>
@@ -4158,6 +4208,7 @@
       </w:pPr>
       <w:bookmarkStart w:id="2" w:name="_Toc506033075"/>
       <w:r>
+        <w:lastRenderedPageBreak/>
         <w:t>Station météo :</w:t>
       </w:r>
       <w:bookmarkEnd w:id="2"/>
@@ -4852,7 +4903,7 @@
     </w:p>
     <w:p>
       <w:pPr>
-        <w:pStyle w:val="Pardeliste"/>
+        <w:pStyle w:val="Paragraphedeliste"/>
         <w:rPr>
           <w:lang w:val="fr-FR"/>
         </w:rPr>
@@ -4876,15 +4927,15 @@
     </w:p>
     <w:p>
       <w:pPr>
-        <w:pStyle w:val="Pardeliste"/>
-        <w:rPr>
-          <w:lang w:val="fr-FR"/>
-        </w:rPr>
-      </w:pPr>
-    </w:p>
-    <w:p>
-      <w:pPr>
-        <w:pStyle w:val="Pardeliste"/>
+        <w:pStyle w:val="Paragraphedeliste"/>
+        <w:rPr>
+          <w:lang w:val="fr-FR"/>
+        </w:rPr>
+      </w:pPr>
+    </w:p>
+    <w:p>
+      <w:pPr>
+        <w:pStyle w:val="Paragraphedeliste"/>
         <w:ind w:left="0"/>
         <w:rPr>
           <w:lang w:val="fr-FR"/>
@@ -4928,7 +4979,7 @@
     </w:p>
     <w:p>
       <w:pPr>
-        <w:pStyle w:val="Pardeliste"/>
+        <w:pStyle w:val="Paragraphedeliste"/>
         <w:ind w:left="0"/>
         <w:rPr>
           <w:lang w:val="fr-FR"/>
@@ -4943,7 +4994,7 @@
     </w:p>
     <w:p>
       <w:pPr>
-        <w:pStyle w:val="Pardeliste"/>
+        <w:pStyle w:val="Paragraphedeliste"/>
         <w:ind w:left="0"/>
         <w:rPr>
           <w:lang w:val="fr-FR"/>
@@ -4958,7 +5009,7 @@
     </w:p>
     <w:p>
       <w:pPr>
-        <w:pStyle w:val="Pardeliste"/>
+        <w:pStyle w:val="Paragraphedeliste"/>
         <w:ind w:left="0"/>
         <w:rPr>
           <w:lang w:val="fr-FR"/>
@@ -5121,7 +5172,7 @@
           </w:p>
           <w:p>
             <w:pPr>
-              <w:pStyle w:val="Pardeliste"/>
+              <w:pStyle w:val="Paragraphedeliste"/>
               <w:jc w:val="both"/>
               <w:rPr>
                 <w:i/>
@@ -5142,7 +5193,7 @@
           </w:p>
           <w:p>
             <w:pPr>
-              <w:pStyle w:val="Pardeliste"/>
+              <w:pStyle w:val="Paragraphedeliste"/>
               <w:jc w:val="both"/>
               <w:rPr>
                 <w:i/>
@@ -5163,7 +5214,7 @@
           </w:p>
           <w:p>
             <w:pPr>
-              <w:pStyle w:val="Pardeliste"/>
+              <w:pStyle w:val="Paragraphedeliste"/>
               <w:jc w:val="both"/>
               <w:rPr>
                 <w:i/>
@@ -5194,7 +5245,31 @@
         <w:rPr>
           <w:lang w:val="fr-FR"/>
         </w:rPr>
-        <w:t>Une fois la vitesse du vent calculée le microcontrôleur obtient une valeur décimale située entre 0 et xxx km/h avec une précision de xxx.</w:t>
+        <w:t xml:space="preserve">Une fois la vitesse du vent calculée le microcontrôleur obtient une valeur décimale située entre 0 et </w:t>
+      </w:r>
+      <w:r>
+        <w:rPr>
+          <w:lang w:val="fr-FR"/>
+        </w:rPr>
+        <w:t xml:space="preserve">190 </w:t>
+      </w:r>
+      <w:r>
+        <w:rPr>
+          <w:lang w:val="fr-FR"/>
+        </w:rPr>
+        <w:t xml:space="preserve">km/h avec une précision de </w:t>
+      </w:r>
+      <w:r>
+        <w:rPr>
+          <w:lang w:val="fr-FR"/>
+        </w:rPr>
+        <w:t>1km/h</w:t>
+      </w:r>
+      <w:r>
+        <w:rPr>
+          <w:lang w:val="fr-FR"/>
+        </w:rPr>
+        <w:t>.</w:t>
       </w:r>
     </w:p>
     <w:p>
@@ -5269,6 +5344,7 @@
           <w:b/>
           <w:lang w:val="fr-FR"/>
         </w:rPr>
+        <w:lastRenderedPageBreak/>
         <w:t>Conversion</w:t>
       </w:r>
       <w:r>
@@ -5300,7 +5376,7 @@
     </w:p>
     <w:p>
       <w:pPr>
-        <w:pStyle w:val="Pardeliste"/>
+        <w:pStyle w:val="Paragraphedeliste"/>
         <w:numPr>
           <w:ilvl w:val="0"/>
           <w:numId w:val="3"/>
@@ -5318,7 +5394,7 @@
     </w:p>
     <w:p>
       <w:pPr>
-        <w:pStyle w:val="Pardeliste"/>
+        <w:pStyle w:val="Paragraphedeliste"/>
         <w:numPr>
           <w:ilvl w:val="0"/>
           <w:numId w:val="3"/>
@@ -5331,12 +5407,18 @@
         <w:rPr>
           <w:lang w:val="fr-FR"/>
         </w:rPr>
-        <w:t>On obtient une valeur décimale entre 0 et 255</w:t>
-      </w:r>
-    </w:p>
-    <w:p>
-      <w:pPr>
-        <w:pStyle w:val="Pardeliste"/>
+        <w:t xml:space="preserve">On obtient une valeur décimale entre 0 et </w:t>
+      </w:r>
+      <w:r>
+        <w:rPr>
+          <w:lang w:val="fr-FR"/>
+        </w:rPr>
+        <w:t>190</w:t>
+      </w:r>
+    </w:p>
+    <w:p>
+      <w:pPr>
+        <w:pStyle w:val="Paragraphedeliste"/>
         <w:numPr>
           <w:ilvl w:val="0"/>
           <w:numId w:val="3"/>
@@ -5349,12 +5431,18 @@
         <w:rPr>
           <w:lang w:val="fr-FR"/>
         </w:rPr>
-        <w:t>Coder sur 2 octet en hexadécimal entre 0x00 et 0XFF</w:t>
-      </w:r>
-    </w:p>
-    <w:p>
-      <w:pPr>
-        <w:pStyle w:val="Pardeliste"/>
+        <w:t>Coder sur 2 octet en hexadécimal entre 0x00 et 0X</w:t>
+      </w:r>
+      <w:r>
+        <w:rPr>
+          <w:lang w:val="fr-FR"/>
+        </w:rPr>
+        <w:t>BE</w:t>
+      </w:r>
+    </w:p>
+    <w:p>
+      <w:pPr>
+        <w:pStyle w:val="Paragraphedeliste"/>
         <w:numPr>
           <w:ilvl w:val="0"/>
           <w:numId w:val="3"/>
@@ -5367,26 +5455,68 @@
         <w:rPr>
           <w:lang w:val="fr-FR"/>
         </w:rPr>
-        <w:t>Placer la valeur à l’index xx de la trame</w:t>
-      </w:r>
-    </w:p>
-    <w:p>
-      <w:pPr>
-        <w:rPr>
-          <w:lang w:val="fr-FR"/>
-        </w:rPr>
-      </w:pPr>
-    </w:p>
-    <w:p>
-      <w:pPr>
-        <w:rPr>
-          <w:lang w:val="fr-FR"/>
-        </w:rPr>
-      </w:pPr>
-    </w:p>
-    <w:p>
-      <w:pPr>
-        <w:pStyle w:val="Pardeliste"/>
+        <w:t xml:space="preserve">Placer </w:t>
+      </w:r>
+      <w:r>
+        <w:rPr>
+          <w:lang w:val="fr-FR"/>
+        </w:rPr>
+        <w:t xml:space="preserve">les deux octets </w:t>
+      </w:r>
+      <w:r>
+        <w:rPr>
+          <w:lang w:val="fr-FR"/>
+        </w:rPr>
+        <w:t xml:space="preserve">à </w:t>
+      </w:r>
+      <w:r>
+        <w:rPr>
+          <w:lang w:val="fr-FR"/>
+        </w:rPr>
+        <w:t>l’index</w:t>
+      </w:r>
+      <w:r>
+        <w:rPr>
+          <w:lang w:val="fr-FR"/>
+        </w:rPr>
+        <w:t> </w:t>
+      </w:r>
+      <w:r>
+        <w:rPr>
+          <w:lang w:val="fr-FR"/>
+        </w:rPr>
+        <w:t>15-16</w:t>
+      </w:r>
+      <w:r>
+        <w:rPr>
+          <w:lang w:val="fr-FR"/>
+        </w:rPr>
+        <w:t xml:space="preserve"> de</w:t>
+      </w:r>
+      <w:r>
+        <w:rPr>
+          <w:lang w:val="fr-FR"/>
+        </w:rPr>
+        <w:t xml:space="preserve"> la trame</w:t>
+      </w:r>
+    </w:p>
+    <w:p>
+      <w:pPr>
+        <w:rPr>
+          <w:lang w:val="fr-FR"/>
+        </w:rPr>
+      </w:pPr>
+    </w:p>
+    <w:p>
+      <w:pPr>
+        <w:rPr>
+          <w:lang w:val="fr-FR"/>
+        </w:rPr>
+      </w:pPr>
+    </w:p>
+    <w:p>
+      <w:pPr>
+        <w:pStyle w:val="Paragraphedeliste"/>
         <w:ind w:left="0"/>
         <w:rPr>
           <w:lang w:val="fr-FR"/>
@@ -5436,7 +5566,7 @@
     </w:p>
     <w:p>
       <w:pPr>
-        <w:pStyle w:val="Pardeliste"/>
+        <w:pStyle w:val="Paragraphedeliste"/>
         <w:ind w:left="0"/>
         <w:rPr>
           <w:lang w:val="fr-FR"/>
@@ -5451,7 +5581,7 @@
     </w:p>
     <w:p>
       <w:pPr>
-        <w:pStyle w:val="Pardeliste"/>
+        <w:pStyle w:val="Paragraphedeliste"/>
         <w:ind w:left="0"/>
         <w:rPr>
           <w:lang w:val="fr-FR"/>
@@ -5485,7 +5615,7 @@
     </w:p>
     <w:p>
       <w:pPr>
-        <w:pStyle w:val="Pardeliste"/>
+        <w:pStyle w:val="Paragraphedeliste"/>
         <w:ind w:left="0"/>
         <w:rPr>
           <w:lang w:val="fr-FR"/>
@@ -5605,7 +5735,7 @@
           </w:p>
           <w:p>
             <w:pPr>
-              <w:pStyle w:val="Pardeliste"/>
+              <w:pStyle w:val="Paragraphedeliste"/>
               <w:jc w:val="both"/>
               <w:rPr>
                 <w:i/>
@@ -5626,7 +5756,7 @@
           </w:p>
           <w:p>
             <w:pPr>
-              <w:pStyle w:val="Pardeliste"/>
+              <w:pStyle w:val="Paragraphedeliste"/>
               <w:jc w:val="both"/>
               <w:rPr>
                 <w:i/>
@@ -5684,21 +5814,7 @@
         <w:rPr>
           <w:lang w:val="fr-FR"/>
         </w:rPr>
-        <w:t> : La valeur de précipitation étant relevé tous les 15 min il y a peu de risque d’</w:t>
-      </w:r>
-      <w:proofErr w:type="spellStart"/>
-      <w:r>
-        <w:rPr>
-          <w:lang w:val="fr-FR"/>
-        </w:rPr>
-        <w:t>overflow</w:t>
-      </w:r>
-      <w:proofErr w:type="spellEnd"/>
-      <w:r>
-        <w:rPr>
-          <w:lang w:val="fr-FR"/>
-        </w:rPr>
-        <w:t>. La valeur sera nulle la plupart du temps.</w:t>
+        <w:t> : La valeur de précipitation étant relevé tous les 15 min il y a peu de risque d’overflow. La valeur sera nulle la plupart du temps.</w:t>
       </w:r>
     </w:p>
     <w:p>
@@ -5777,7 +5893,7 @@
     </w:p>
     <w:p>
       <w:pPr>
-        <w:pStyle w:val="Pardeliste"/>
+        <w:pStyle w:val="Paragraphedeliste"/>
         <w:numPr>
           <w:ilvl w:val="0"/>
           <w:numId w:val="5"/>
@@ -5795,7 +5911,7 @@
     </w:p>
     <w:p>
       <w:pPr>
-        <w:pStyle w:val="Pardeliste"/>
+        <w:pStyle w:val="Paragraphedeliste"/>
         <w:numPr>
           <w:ilvl w:val="0"/>
           <w:numId w:val="5"/>
@@ -5808,12 +5924,13 @@
         <w:rPr>
           <w:lang w:val="fr-FR"/>
         </w:rPr>
+        <w:lastRenderedPageBreak/>
         <w:t>On obtient une valeur décimale entre 0 et 255</w:t>
       </w:r>
     </w:p>
     <w:p>
       <w:pPr>
-        <w:pStyle w:val="Pardeliste"/>
+        <w:pStyle w:val="Paragraphedeliste"/>
         <w:numPr>
           <w:ilvl w:val="0"/>
           <w:numId w:val="5"/>
@@ -5831,7 +5948,7 @@
     </w:p>
     <w:p>
       <w:pPr>
-        <w:pStyle w:val="Pardeliste"/>
+        <w:pStyle w:val="Paragraphedeliste"/>
         <w:numPr>
           <w:ilvl w:val="0"/>
           <w:numId w:val="5"/>
@@ -5844,7 +5961,19 @@
         <w:rPr>
           <w:lang w:val="fr-FR"/>
         </w:rPr>
-        <w:t>Placer la valeur à l’index xx de la trame</w:t>
+        <w:t xml:space="preserve">Placer la valeur à l’index </w:t>
+      </w:r>
+      <w:r>
+        <w:rPr>
+          <w:lang w:val="fr-FR"/>
+        </w:rPr>
+        <w:t>14</w:t>
+      </w:r>
+      <w:r>
+        <w:rPr>
+          <w:lang w:val="fr-FR"/>
+        </w:rPr>
+        <w:t xml:space="preserve"> de la trame</w:t>
       </w:r>
     </w:p>
     <w:p>
@@ -5902,7 +6031,7 @@
     </w:p>
     <w:p>
       <w:pPr>
-        <w:pStyle w:val="Pardeliste"/>
+        <w:pStyle w:val="Paragraphedeliste"/>
         <w:ind w:left="0"/>
         <w:rPr>
           <w:lang w:val="fr-FR"/>
@@ -5936,7 +6065,7 @@
     </w:p>
     <w:p>
       <w:pPr>
-        <w:pStyle w:val="Pardeliste"/>
+        <w:pStyle w:val="Paragraphedeliste"/>
         <w:ind w:left="0"/>
         <w:rPr>
           <w:lang w:val="fr-FR"/>
@@ -6012,7 +6141,7 @@
           </w:p>
           <w:p>
             <w:pPr>
-              <w:pStyle w:val="Pardeliste"/>
+              <w:pStyle w:val="Paragraphedeliste"/>
               <w:jc w:val="both"/>
               <w:rPr>
                 <w:i/>
@@ -6042,7 +6171,7 @@
           </w:p>
           <w:p>
             <w:pPr>
-              <w:pStyle w:val="Pardeliste"/>
+              <w:pStyle w:val="Paragraphedeliste"/>
               <w:jc w:val="both"/>
               <w:rPr>
                 <w:i/>
@@ -6063,7 +6192,7 @@
           </w:p>
           <w:p>
             <w:pPr>
-              <w:pStyle w:val="Pardeliste"/>
+              <w:pStyle w:val="Paragraphedeliste"/>
               <w:jc w:val="both"/>
               <w:rPr>
                 <w:i/>
@@ -6110,6 +6239,18 @@
         </w:rPr>
         <w:t xml:space="preserve"> : </w:t>
       </w:r>
+      <w:r>
+        <w:rPr>
+          <w:lang w:val="fr-FR"/>
+        </w:rPr>
+        <w:t xml:space="preserve">La valeur de température doit être précise à 0.1 degrés près. </w:t>
+      </w:r>
+      <w:r>
+        <w:rPr>
+          <w:lang w:val="fr-FR"/>
+        </w:rPr>
+        <w:t>Avec une plage de valeur de 80 à -40 degrés Celsius.</w:t>
+      </w:r>
     </w:p>
     <w:p>
       <w:pPr>
@@ -6136,6 +6277,12 @@
           <w:lang w:val="fr-FR"/>
         </w:rPr>
         <w:t xml:space="preserve"> : </w:t>
+      </w:r>
+      <w:r>
+        <w:rPr>
+          <w:lang w:val="fr-FR"/>
+        </w:rPr>
+        <w:t>La valeur envoyée correspond a la valeur réel x10</w:t>
       </w:r>
     </w:p>
     <w:p>
@@ -6171,6 +6318,12 @@
         </w:rPr>
         <w:t> : La valeur en décimal doit être convertie en hexadécimal pour le transport en RF.</w:t>
       </w:r>
+      <w:r>
+        <w:rPr>
+          <w:lang w:val="fr-FR"/>
+        </w:rPr>
+        <w:t xml:space="preserve"> Le codage est en MSB first.</w:t>
+      </w:r>
     </w:p>
     <w:p>
       <w:pPr>
@@ -6187,7 +6340,7 @@
     </w:p>
     <w:p>
       <w:pPr>
-        <w:pStyle w:val="Pardeliste"/>
+        <w:pStyle w:val="Paragraphedeliste"/>
         <w:numPr>
           <w:ilvl w:val="0"/>
           <w:numId w:val="6"/>
@@ -6205,7 +6358,7 @@
     </w:p>
     <w:p>
       <w:pPr>
-        <w:pStyle w:val="Pardeliste"/>
+        <w:pStyle w:val="Paragraphedeliste"/>
         <w:numPr>
           <w:ilvl w:val="0"/>
           <w:numId w:val="6"/>
@@ -6218,21 +6371,7 @@
         <w:rPr>
           <w:lang w:val="fr-FR"/>
         </w:rPr>
-        <w:t xml:space="preserve">La valeur est convertie en degrés </w:t>
-      </w:r>
-      <w:proofErr w:type="spellStart"/>
-      <w:r>
-        <w:rPr>
-          <w:lang w:val="fr-FR"/>
-        </w:rPr>
-        <w:t>a</w:t>
-      </w:r>
-      <w:proofErr w:type="spellEnd"/>
-      <w:r>
-        <w:rPr>
-          <w:lang w:val="fr-FR"/>
-        </w:rPr>
-        <w:t xml:space="preserve"> 0.1 près (</w:t>
+        <w:t>La valeur est convertie en degrés a 0.1 près (</w:t>
       </w:r>
       <w:r>
         <w:rPr>
@@ -6249,7 +6388,7 @@
     </w:p>
     <w:p>
       <w:pPr>
-        <w:pStyle w:val="Pardeliste"/>
+        <w:pStyle w:val="Paragraphedeliste"/>
         <w:numPr>
           <w:ilvl w:val="0"/>
           <w:numId w:val="6"/>
@@ -6285,7 +6424,7 @@
     </w:p>
     <w:p>
       <w:pPr>
-        <w:pStyle w:val="Pardeliste"/>
+        <w:pStyle w:val="Paragraphedeliste"/>
         <w:numPr>
           <w:ilvl w:val="0"/>
           <w:numId w:val="6"/>
@@ -6304,12 +6443,36 @@
         <w:rPr>
           <w:lang w:val="fr-FR"/>
         </w:rPr>
-        <w:t>hexadécimale (0xD8)</w:t>
-      </w:r>
-    </w:p>
-    <w:p>
-      <w:pPr>
-        <w:pStyle w:val="Pardeliste"/>
+        <w:t>hexadécimale</w:t>
+      </w:r>
+      <w:r>
+        <w:rPr>
+          <w:lang w:val="fr-FR"/>
+        </w:rPr>
+        <w:t xml:space="preserve"> sur 2 byte</w:t>
+      </w:r>
+      <w:r>
+        <w:rPr>
+          <w:lang w:val="fr-FR"/>
+        </w:rPr>
+        <w:t xml:space="preserve"> (0x</w:t>
+      </w:r>
+      <w:r>
+        <w:rPr>
+          <w:lang w:val="fr-FR"/>
+        </w:rPr>
+        <w:t>00</w:t>
+      </w:r>
+      <w:r>
+        <w:rPr>
+          <w:lang w:val="fr-FR"/>
+        </w:rPr>
+        <w:t>D8)</w:t>
+      </w:r>
+    </w:p>
+    <w:p>
+      <w:pPr>
+        <w:pStyle w:val="Paragraphedeliste"/>
         <w:numPr>
           <w:ilvl w:val="0"/>
           <w:numId w:val="6"/>
@@ -6322,7 +6485,37 @@
         <w:rPr>
           <w:lang w:val="fr-FR"/>
         </w:rPr>
-        <w:t>Placer la valeur à l’index xx de la trame</w:t>
+        <w:t xml:space="preserve">Placer la valeur à l’index </w:t>
+      </w:r>
+      <w:r>
+        <w:rPr>
+          <w:lang w:val="fr-FR"/>
+        </w:rPr>
+        <w:t>11</w:t>
+      </w:r>
+      <w:r>
+        <w:rPr>
+          <w:lang w:val="fr-FR"/>
+        </w:rPr>
+        <w:t xml:space="preserve"> (00)</w:t>
+      </w:r>
+      <w:r>
+        <w:rPr>
+          <w:lang w:val="fr-FR"/>
+        </w:rPr>
+        <w:t xml:space="preserve"> et 12</w:t>
+      </w:r>
+      <w:r>
+        <w:rPr>
+          <w:lang w:val="fr-FR"/>
+        </w:rPr>
+        <w:t xml:space="preserve"> (D8)</w:t>
+      </w:r>
+      <w:r>
+        <w:rPr>
+          <w:lang w:val="fr-FR"/>
+        </w:rPr>
+        <w:t xml:space="preserve"> de la trame</w:t>
       </w:r>
     </w:p>
     <w:p>
@@ -6358,7 +6551,7 @@
     </w:p>
     <w:p>
       <w:pPr>
-        <w:pStyle w:val="Pardeliste"/>
+        <w:pStyle w:val="Paragraphedeliste"/>
         <w:ind w:left="0"/>
         <w:rPr>
           <w:lang w:val="fr-FR"/>
@@ -6380,7 +6573,7 @@
     </w:p>
     <w:p>
       <w:pPr>
-        <w:pStyle w:val="Pardeliste"/>
+        <w:pStyle w:val="Paragraphedeliste"/>
         <w:ind w:left="0"/>
         <w:rPr>
           <w:lang w:val="fr-FR"/>
@@ -6456,7 +6649,7 @@
           </w:p>
           <w:p>
             <w:pPr>
-              <w:pStyle w:val="Pardeliste"/>
+              <w:pStyle w:val="Paragraphedeliste"/>
               <w:jc w:val="both"/>
               <w:rPr>
                 <w:i/>
@@ -6477,7 +6670,7 @@
           </w:p>
           <w:p>
             <w:pPr>
-              <w:pStyle w:val="Pardeliste"/>
+              <w:pStyle w:val="Paragraphedeliste"/>
               <w:jc w:val="both"/>
               <w:rPr>
                 <w:i/>
@@ -6498,7 +6691,7 @@
           </w:p>
           <w:p>
             <w:pPr>
-              <w:pStyle w:val="Pardeliste"/>
+              <w:pStyle w:val="Paragraphedeliste"/>
               <w:jc w:val="both"/>
               <w:rPr>
                 <w:i/>
@@ -6536,6 +6729,18 @@
           <w:lang w:val="fr-FR"/>
         </w:rPr>
         <w:t xml:space="preserve"> : </w:t>
+      </w:r>
+      <w:r>
+        <w:rPr>
+          <w:lang w:val="fr-FR"/>
+        </w:rPr>
+        <w:t>La valeur est codée entre 0 et 100% la précision est à 1% près.</w:t>
+      </w:r>
+      <w:r>
+        <w:rPr>
+          <w:lang w:val="fr-FR"/>
+        </w:rPr>
+        <w:t xml:space="preserve"> </w:t>
       </w:r>
     </w:p>
     <w:p>
@@ -6602,10 +6807,160 @@
     <w:p>
       <w:pPr>
         <w:rPr>
+          <w:lang w:val="fr-FR"/>
+        </w:rPr>
+      </w:pPr>
+      <w:r>
+        <w:rPr>
+          <w:lang w:val="fr-FR"/>
+        </w:rPr>
+        <w:t>Résumé :</w:t>
+      </w:r>
+    </w:p>
+    <w:p>
+      <w:pPr>
+        <w:pStyle w:val="Paragraphedeliste"/>
+        <w:numPr>
+          <w:ilvl w:val="0"/>
+          <w:numId w:val="8"/>
+        </w:numPr>
+        <w:rPr>
+          <w:lang w:val="fr-FR"/>
+        </w:rPr>
+      </w:pPr>
+    </w:p>
+    <w:p>
+      <w:pPr>
+        <w:pStyle w:val="Paragraphedeliste"/>
+        <w:numPr>
+          <w:ilvl w:val="0"/>
+          <w:numId w:val="8"/>
+        </w:numPr>
+        <w:rPr>
+          <w:lang w:val="fr-FR"/>
+        </w:rPr>
+      </w:pPr>
+      <w:r>
+        <w:rPr>
+          <w:lang w:val="fr-FR"/>
+        </w:rPr>
+        <w:t xml:space="preserve">La valeur est convertie en </w:t>
+      </w:r>
+      <w:r>
+        <w:rPr>
+          <w:lang w:val="fr-FR"/>
+        </w:rPr>
+        <w:t>pourcent</w:t>
+      </w:r>
+      <w:r>
+        <w:rPr>
+          <w:lang w:val="fr-FR"/>
+        </w:rPr>
+        <w:t xml:space="preserve"> a 1</w:t>
+      </w:r>
+      <w:r>
+        <w:rPr>
+          <w:lang w:val="fr-FR"/>
+        </w:rPr>
+        <w:t>%</w:t>
+      </w:r>
+      <w:r>
+        <w:rPr>
+          <w:lang w:val="fr-FR"/>
+        </w:rPr>
+        <w:t xml:space="preserve"> près (ex : </w:t>
+      </w:r>
+      <w:r>
+        <w:rPr>
+          <w:lang w:val="fr-FR"/>
+        </w:rPr>
+        <w:t>36</w:t>
+      </w:r>
+      <w:r>
+        <w:rPr>
+          <w:lang w:val="fr-FR"/>
+        </w:rPr>
+        <w:t>)</w:t>
+      </w:r>
+    </w:p>
+    <w:p>
+      <w:pPr>
+        <w:pStyle w:val="Paragraphedeliste"/>
+        <w:numPr>
+          <w:ilvl w:val="0"/>
+          <w:numId w:val="8"/>
+        </w:numPr>
+        <w:rPr>
+          <w:lang w:val="fr-FR"/>
+        </w:rPr>
+      </w:pPr>
+      <w:r>
+        <w:rPr>
+          <w:lang w:val="fr-FR"/>
+        </w:rPr>
+        <w:t>La valeur est convertie en hexadécimale</w:t>
+      </w:r>
+      <w:r>
+        <w:rPr>
+          <w:lang w:val="fr-FR"/>
+        </w:rPr>
+        <w:t xml:space="preserve"> sur 1 byte</w:t>
+      </w:r>
+      <w:r>
+        <w:rPr>
+          <w:lang w:val="fr-FR"/>
+        </w:rPr>
+        <w:t xml:space="preserve"> (0x</w:t>
+      </w:r>
+      <w:r>
+        <w:rPr>
+          <w:lang w:val="fr-FR"/>
+        </w:rPr>
+        <w:t>24</w:t>
+      </w:r>
+      <w:r>
+        <w:rPr>
+          <w:lang w:val="fr-FR"/>
+        </w:rPr>
+        <w:t>)</w:t>
+      </w:r>
+    </w:p>
+    <w:p>
+      <w:pPr>
+        <w:pStyle w:val="Paragraphedeliste"/>
+        <w:numPr>
+          <w:ilvl w:val="0"/>
+          <w:numId w:val="8"/>
+        </w:numPr>
+        <w:rPr>
           <w:rStyle w:val="Titre3Car"/>
-          <w:lang w:val="fr-FR"/>
-        </w:rPr>
-      </w:pPr>
+          <w:rFonts w:asciiTheme="minorHAnsi" w:eastAsiaTheme="minorEastAsia" w:hAnsiTheme="minorHAnsi" w:cstheme="minorBidi"/>
+          <w:b w:val="0"/>
+          <w:color w:val="auto"/>
+          <w:sz w:val="21"/>
+          <w:szCs w:val="21"/>
+          <w:u w:val="none"/>
+          <w:lang w:val="fr-FR"/>
+        </w:rPr>
+      </w:pPr>
+      <w:r>
+        <w:rPr>
+          <w:lang w:val="fr-FR"/>
+        </w:rPr>
+        <w:t>Placer la valeur à l’index</w:t>
+      </w:r>
+      <w:r>
+        <w:rPr>
+          <w:lang w:val="fr-FR"/>
+        </w:rPr>
+        <w:t xml:space="preserve"> 13</w:t>
+      </w:r>
+      <w:r>
+        <w:rPr>
+          <w:lang w:val="fr-FR"/>
+        </w:rPr>
+        <w:t xml:space="preserve"> de la trame</w:t>
+      </w:r>
     </w:p>
     <w:p>
       <w:pPr>
@@ -6649,7 +7004,7 @@
     </w:p>
     <w:p>
       <w:pPr>
-        <w:pStyle w:val="Pardeliste"/>
+        <w:pStyle w:val="Paragraphedeliste"/>
         <w:ind w:left="0"/>
         <w:rPr>
           <w:lang w:val="fr-FR"/>
@@ -6671,7 +7026,7 @@
     </w:p>
     <w:p>
       <w:pPr>
-        <w:pStyle w:val="Pardeliste"/>
+        <w:pStyle w:val="Paragraphedeliste"/>
         <w:ind w:left="0"/>
         <w:rPr>
           <w:lang w:val="fr-FR"/>
@@ -6747,7 +7102,7 @@
           </w:p>
           <w:p>
             <w:pPr>
-              <w:pStyle w:val="Pardeliste"/>
+              <w:pStyle w:val="Paragraphedeliste"/>
               <w:jc w:val="both"/>
               <w:rPr>
                 <w:i/>
@@ -6768,7 +7123,7 @@
           </w:p>
           <w:p>
             <w:pPr>
-              <w:pStyle w:val="Pardeliste"/>
+              <w:pStyle w:val="Paragraphedeliste"/>
               <w:jc w:val="both"/>
               <w:rPr>
                 <w:i/>
@@ -6789,7 +7144,7 @@
           </w:p>
           <w:p>
             <w:pPr>
-              <w:pStyle w:val="Pardeliste"/>
+              <w:pStyle w:val="Paragraphedeliste"/>
               <w:jc w:val="both"/>
               <w:rPr>
                 <w:i/>
@@ -6828,6 +7183,12 @@
         </w:rPr>
         <w:t xml:space="preserve"> : </w:t>
       </w:r>
+      <w:r>
+        <w:rPr>
+          <w:lang w:val="fr-FR"/>
+        </w:rPr>
+        <w:t>La pression atmosphérique mesurée se situe entre 800 et 1055 hPa. Avec une precision de 1 hPa.</w:t>
+      </w:r>
     </w:p>
     <w:p>
       <w:pPr>
@@ -6847,6 +7208,7 @@
           <w:b/>
           <w:lang w:val="fr-FR"/>
         </w:rPr>
+        <w:lastRenderedPageBreak/>
         <w:t>Offset</w:t>
       </w:r>
       <w:r>
@@ -6854,6 +7216,12 @@
           <w:lang w:val="fr-FR"/>
         </w:rPr>
         <w:t xml:space="preserve"> : </w:t>
+      </w:r>
+      <w:r>
+        <w:rPr>
+          <w:lang w:val="fr-FR"/>
+        </w:rPr>
+        <w:t>La valeur envoyé correspond à la valeur réél -800. Il y a donc un offset de -800 a appliquer a l’envoi et +800 a la réception</w:t>
       </w:r>
     </w:p>
     <w:p>
@@ -6912,47 +7280,172 @@
     </w:p>
     <w:p>
       <w:pPr>
-        <w:pStyle w:val="Pardeliste"/>
+        <w:pStyle w:val="Paragraphedeliste"/>
         <w:numPr>
           <w:ilvl w:val="0"/>
-          <w:numId w:val="7"/>
+          <w:numId w:val="9"/>
         </w:numPr>
         <w:rPr>
           <w:lang w:val="fr-FR"/>
         </w:rPr>
       </w:pPr>
-      <w:r>
-        <w:rPr>
-          <w:lang w:val="fr-FR"/>
-        </w:rPr>
-        <w:t xml:space="preserve">La tension est relevée par le </w:t>
-      </w:r>
-      <w:r>
-        <w:rPr>
-          <w:lang w:val="fr-FR"/>
-        </w:rPr>
-        <w:t>contrôleur</w:t>
-      </w:r>
-    </w:p>
-    <w:p>
-      <w:pPr>
-        <w:pStyle w:val="Pardeliste"/>
+    </w:p>
+    <w:p>
+      <w:pPr>
+        <w:pStyle w:val="Paragraphedeliste"/>
         <w:numPr>
           <w:ilvl w:val="0"/>
-          <w:numId w:val="7"/>
+          <w:numId w:val="9"/>
         </w:numPr>
         <w:rPr>
           <w:lang w:val="fr-FR"/>
         </w:rPr>
       </w:pPr>
-    </w:p>
-    <w:p>
-      <w:pPr>
+      <w:r>
+        <w:rPr>
+          <w:lang w:val="fr-FR"/>
+        </w:rPr>
+        <w:t xml:space="preserve">La valeur est </w:t>
+      </w:r>
+      <w:r>
+        <w:rPr>
+          <w:lang w:val="fr-FR"/>
+        </w:rPr>
+        <w:t xml:space="preserve">tronquée </w:t>
+      </w:r>
+      <w:r>
+        <w:rPr>
+          <w:lang w:val="fr-FR"/>
+        </w:rPr>
+        <w:t>à</w:t>
+      </w:r>
+      <w:r>
+        <w:rPr>
+          <w:lang w:val="fr-FR"/>
+        </w:rPr>
+        <w:t xml:space="preserve"> l’hPa</w:t>
+      </w:r>
+      <w:r>
+        <w:rPr>
+          <w:lang w:val="fr-FR"/>
+        </w:rPr>
+        <w:t xml:space="preserve"> près (ex : </w:t>
+      </w:r>
+      <w:r>
+        <w:rPr>
+          <w:lang w:val="fr-FR"/>
+        </w:rPr>
+        <w:t>1030</w:t>
+      </w:r>
+      <w:r>
+        <w:rPr>
+          <w:lang w:val="fr-FR"/>
+        </w:rPr>
+        <w:t>)</w:t>
+      </w:r>
+    </w:p>
+    <w:p>
+      <w:pPr>
+        <w:pStyle w:val="Paragraphedeliste"/>
+        <w:numPr>
+          <w:ilvl w:val="0"/>
+          <w:numId w:val="9"/>
+        </w:numPr>
+        <w:rPr>
+          <w:lang w:val="fr-FR"/>
+        </w:rPr>
+      </w:pPr>
+      <w:r>
+        <w:rPr>
+          <w:lang w:val="fr-FR"/>
+        </w:rPr>
+        <w:t xml:space="preserve">On retranche 800 a la valeur (ex : </w:t>
+      </w:r>
+      <w:r>
+        <w:rPr>
+          <w:lang w:val="fr-FR"/>
+        </w:rPr>
+        <w:t>230</w:t>
+      </w:r>
+      <w:r>
+        <w:rPr>
+          <w:lang w:val="fr-FR"/>
+        </w:rPr>
+        <w:t>)</w:t>
+      </w:r>
+    </w:p>
+    <w:p>
+      <w:pPr>
+        <w:pStyle w:val="Paragraphedeliste"/>
+        <w:numPr>
+          <w:ilvl w:val="0"/>
+          <w:numId w:val="9"/>
+        </w:numPr>
+        <w:rPr>
+          <w:lang w:val="fr-FR"/>
+        </w:rPr>
+      </w:pPr>
+      <w:r>
+        <w:rPr>
+          <w:lang w:val="fr-FR"/>
+        </w:rPr>
+        <w:t>La valeur est convertie en hexadécimale sur 1 byte (0x</w:t>
+      </w:r>
+      <w:r>
+        <w:rPr>
+          <w:lang w:val="fr-FR"/>
+        </w:rPr>
+        <w:t>E6</w:t>
+      </w:r>
+      <w:r>
+        <w:rPr>
+          <w:lang w:val="fr-FR"/>
+        </w:rPr>
+        <w:t>)</w:t>
+      </w:r>
+    </w:p>
+    <w:p>
+      <w:pPr>
+        <w:pStyle w:val="Paragraphedeliste"/>
+        <w:numPr>
+          <w:ilvl w:val="0"/>
+          <w:numId w:val="9"/>
+        </w:numPr>
         <w:rPr>
           <w:rStyle w:val="Titre3Car"/>
-          <w:lang w:val="fr-FR"/>
-        </w:rPr>
-      </w:pPr>
+          <w:rFonts w:asciiTheme="minorHAnsi" w:eastAsiaTheme="minorEastAsia" w:hAnsiTheme="minorHAnsi" w:cstheme="minorBidi"/>
+          <w:b w:val="0"/>
+          <w:color w:val="auto"/>
+          <w:sz w:val="21"/>
+          <w:szCs w:val="21"/>
+          <w:u w:val="none"/>
+          <w:lang w:val="fr-FR"/>
+        </w:rPr>
+      </w:pPr>
+      <w:r>
+        <w:rPr>
+          <w:lang w:val="fr-FR"/>
+        </w:rPr>
+        <w:t>Placer la valeur à l’index</w:t>
+      </w:r>
+      <w:r>
+        <w:rPr>
+          <w:lang w:val="fr-FR"/>
+        </w:rPr>
+        <w:t xml:space="preserve"> </w:t>
+      </w:r>
+      <w:r>
+        <w:rPr>
+          <w:lang w:val="fr-FR"/>
+        </w:rPr>
+        <w:t>17</w:t>
+      </w:r>
+      <w:r>
+        <w:rPr>
+          <w:lang w:val="fr-FR"/>
+        </w:rPr>
+        <w:t xml:space="preserve"> de la trame</w:t>
+      </w:r>
     </w:p>
     <w:p>
       <w:pPr>
@@ -6961,14 +7454,123 @@
           <w:lang w:val="fr-FR"/>
         </w:rPr>
       </w:pPr>
-    </w:p>
-    <w:p>
-      <w:pPr>
+      <w:r>
+        <w:rPr>
+          <w:lang w:val="fr-FR"/>
+        </w:rPr>
+        <w:t>Note</w:t>
+      </w:r>
+      <w:r>
+        <w:rPr>
+          <w:lang w:val="fr-FR"/>
+        </w:rPr>
+        <w:t> :</w:t>
+      </w:r>
+      <w:r>
+        <w:rPr>
+          <w:lang w:val="fr-FR"/>
+        </w:rPr>
+        <w:t xml:space="preserve"> une pression atmo</w:t>
+      </w:r>
+      <w:r>
+        <w:rPr>
+          <w:lang w:val="fr-FR"/>
+        </w:rPr>
+        <w:t>sphérique</w:t>
+      </w:r>
+      <w:r>
+        <w:rPr>
+          <w:lang w:val="fr-FR"/>
+        </w:rPr>
+        <w:t xml:space="preserve"> moyenne de 800 correspond a 2000m d’altitude. </w:t>
+      </w:r>
+      <w:r>
+        <w:rPr>
+          <w:lang w:val="fr-FR"/>
+        </w:rPr>
+        <w:t xml:space="preserve">Seul certaines </w:t>
+      </w:r>
+      <w:r>
+        <w:rPr>
+          <w:lang w:val="fr-FR"/>
+        </w:rPr>
+        <w:t>espèces</w:t>
+      </w:r>
+      <w:r>
+        <w:rPr>
+          <w:lang w:val="fr-FR"/>
+        </w:rPr>
+        <w:t xml:space="preserve"> d’abeille peuvent vivre </w:t>
+      </w:r>
+      <w:r>
+        <w:rPr>
+          <w:lang w:val="fr-FR"/>
+        </w:rPr>
+        <w:t>à</w:t>
+      </w:r>
+      <w:r>
+        <w:rPr>
+          <w:lang w:val="fr-FR"/>
+        </w:rPr>
+        <w:t xml:space="preserve"> cette altitude</w:t>
+      </w:r>
+      <w:r>
+        <w:rPr>
+          <w:lang w:val="fr-FR"/>
+        </w:rPr>
+        <w:t>.</w:t>
+      </w:r>
+      <w:r>
+        <w:rPr>
+          <w:lang w:val="fr-FR"/>
+        </w:rPr>
+        <w:t xml:space="preserve"> </w:t>
+      </w:r>
+      <w:r>
+        <w:rPr>
+          <w:i/>
+          <w:iCs/>
+          <w:lang w:val="fr-FR"/>
+        </w:rPr>
+        <w:t>Apis dorsata</w:t>
+      </w:r>
+      <w:r>
+        <w:rPr>
+          <w:i/>
+          <w:lang w:val="fr-FR"/>
+        </w:rPr>
+        <w:t>, l'abeille géante de l'Inde, est une habituée des sommets, elle peut vivre jusqu'à 2 000 m d'altitude. On la trouve de l'Asie du Sud-Est jusqu'aux Philippines</w:t>
+      </w:r>
+      <w:r>
+        <w:rPr>
+          <w:i/>
+          <w:lang w:val="fr-FR"/>
+        </w:rPr>
+        <w:t xml:space="preserve">. </w:t>
+      </w:r>
+      <w:r>
+        <w:rPr>
+          <w:lang w:val="fr-FR"/>
+        </w:rPr>
+        <w:t>La valeur est donc estimée suffisante.</w:t>
+      </w:r>
+    </w:p>
+    <w:p>
+      <w:pPr>
+        <w:pStyle w:val="Sansinterligne"/>
         <w:rPr>
           <w:rStyle w:val="Titre3Car"/>
           <w:lang w:val="fr-FR"/>
         </w:rPr>
       </w:pPr>
+    </w:p>
+    <w:p>
+      <w:pPr>
+        <w:rPr>
+          <w:rStyle w:val="Titre3Car"/>
+          <w:lang w:val="fr-FR"/>
+        </w:rPr>
+      </w:pPr>
       <w:bookmarkStart w:id="10" w:name="_Toc506033083"/>
       <w:r>
         <w:rPr>
@@ -6989,7 +7591,7 @@
     </w:p>
     <w:p>
       <w:pPr>
-        <w:pStyle w:val="Pardeliste"/>
+        <w:pStyle w:val="Paragraphedeliste"/>
         <w:ind w:left="0"/>
         <w:rPr>
           <w:lang w:val="fr-FR"/>
@@ -7078,7 +7680,7 @@
           </w:p>
           <w:p>
             <w:pPr>
-              <w:pStyle w:val="Pardeliste"/>
+              <w:pStyle w:val="Paragraphedeliste"/>
               <w:jc w:val="both"/>
               <w:rPr>
                 <w:i/>
@@ -7099,7 +7701,7 @@
           </w:p>
           <w:p>
             <w:pPr>
-              <w:pStyle w:val="Pardeliste"/>
+              <w:pStyle w:val="Paragraphedeliste"/>
               <w:jc w:val="both"/>
               <w:rPr>
                 <w:i/>
@@ -7120,7 +7722,7 @@
           </w:p>
           <w:p>
             <w:pPr>
-              <w:pStyle w:val="Pardeliste"/>
+              <w:pStyle w:val="Paragraphedeliste"/>
               <w:jc w:val="both"/>
               <w:rPr>
                 <w:i/>
@@ -7166,6 +7768,12 @@
         </w:rPr>
         <w:t xml:space="preserve"> : </w:t>
       </w:r>
+      <w:r>
+        <w:rPr>
+          <w:lang w:val="fr-FR"/>
+        </w:rPr>
+        <w:t xml:space="preserve">L’unité de la luminosité est le Lux. Ici nous utiliserons un pourcentage de luminosité. </w:t>
+      </w:r>
     </w:p>
     <w:p>
       <w:pPr>
@@ -7193,6 +7801,19 @@
         </w:rPr>
         <w:t xml:space="preserve"> : </w:t>
       </w:r>
+      <w:r>
+        <w:rPr>
+          <w:lang w:val="fr-FR"/>
+        </w:rPr>
+        <w:t>La référence sera 120 000 Lx = 100%</w:t>
+      </w:r>
+    </w:p>
+    <w:p>
+      <w:pPr>
+        <w:rPr>
+          <w:lang w:val="fr-FR"/>
+        </w:rPr>
+      </w:pPr>
     </w:p>
     <w:p>
       <w:pPr>
@@ -7219,6 +7840,7 @@
           <w:b/>
           <w:lang w:val="fr-FR"/>
         </w:rPr>
+        <w:lastRenderedPageBreak/>
         <w:t>Conversion</w:t>
       </w:r>
       <w:r>
@@ -7231,10 +7853,100 @@
     <w:p>
       <w:pPr>
         <w:rPr>
+          <w:lang w:val="fr-FR"/>
+        </w:rPr>
+      </w:pPr>
+      <w:r>
+        <w:rPr>
+          <w:lang w:val="fr-FR"/>
+        </w:rPr>
+        <w:t>Résumé :</w:t>
+      </w:r>
+    </w:p>
+    <w:p>
+      <w:pPr>
+        <w:pStyle w:val="Paragraphedeliste"/>
+        <w:numPr>
+          <w:ilvl w:val="0"/>
+          <w:numId w:val="10"/>
+        </w:numPr>
+        <w:rPr>
+          <w:lang w:val="fr-FR"/>
+        </w:rPr>
+      </w:pPr>
+    </w:p>
+    <w:p>
+      <w:pPr>
+        <w:pStyle w:val="Paragraphedeliste"/>
+        <w:numPr>
+          <w:ilvl w:val="0"/>
+          <w:numId w:val="10"/>
+        </w:numPr>
+        <w:rPr>
+          <w:lang w:val="fr-FR"/>
+        </w:rPr>
+      </w:pPr>
+      <w:r>
+        <w:rPr>
+          <w:lang w:val="fr-FR"/>
+        </w:rPr>
+        <w:t>La valeur est convertie en pourcent a 1% près (ex : 36)</w:t>
+      </w:r>
+    </w:p>
+    <w:p>
+      <w:pPr>
+        <w:pStyle w:val="Paragraphedeliste"/>
+        <w:numPr>
+          <w:ilvl w:val="0"/>
+          <w:numId w:val="10"/>
+        </w:numPr>
+        <w:rPr>
+          <w:lang w:val="fr-FR"/>
+        </w:rPr>
+      </w:pPr>
+      <w:r>
+        <w:rPr>
+          <w:lang w:val="fr-FR"/>
+        </w:rPr>
+        <w:t>La valeur est convertie en hexadécimale sur 1 byte (0x24)</w:t>
+      </w:r>
+    </w:p>
+    <w:p>
+      <w:pPr>
+        <w:pStyle w:val="Paragraphedeliste"/>
+        <w:numPr>
+          <w:ilvl w:val="0"/>
+          <w:numId w:val="10"/>
+        </w:numPr>
+        <w:rPr>
           <w:rStyle w:val="Titre3Car"/>
-          <w:lang w:val="fr-FR"/>
-        </w:rPr>
-      </w:pPr>
+          <w:rFonts w:asciiTheme="minorHAnsi" w:eastAsiaTheme="minorEastAsia" w:hAnsiTheme="minorHAnsi" w:cstheme="minorBidi"/>
+          <w:b w:val="0"/>
+          <w:color w:val="auto"/>
+          <w:sz w:val="21"/>
+          <w:szCs w:val="21"/>
+          <w:u w:val="none"/>
+          <w:lang w:val="fr-FR"/>
+        </w:rPr>
+      </w:pPr>
+      <w:r>
+        <w:rPr>
+          <w:lang w:val="fr-FR"/>
+        </w:rPr>
+        <w:t>Placer la valeur à l’index</w:t>
+      </w:r>
+      <w:r>
+        <w:rPr>
+          <w:lang w:val="fr-FR"/>
+        </w:rPr>
+        <w:t xml:space="preserve"> 13</w:t>
+      </w:r>
+      <w:r>
+        <w:rPr>
+          <w:lang w:val="fr-FR"/>
+        </w:rPr>
+        <w:t xml:space="preserve"> de la trame</w:t>
+      </w:r>
     </w:p>
     <w:p>
       <w:pPr>
@@ -7271,7 +7983,7 @@
     </w:p>
     <w:p>
       <w:pPr>
-        <w:pStyle w:val="Pardeliste"/>
+        <w:pStyle w:val="Paragraphedeliste"/>
         <w:ind w:left="0"/>
         <w:rPr>
           <w:lang w:val="fr-FR"/>
@@ -7293,7 +8005,7 @@
     </w:p>
     <w:p>
       <w:pPr>
-        <w:pStyle w:val="Pardeliste"/>
+        <w:pStyle w:val="Paragraphedeliste"/>
         <w:ind w:left="0"/>
         <w:rPr>
           <w:lang w:val="fr-FR"/>
@@ -7369,7 +8081,7 @@
           </w:p>
           <w:p>
             <w:pPr>
-              <w:pStyle w:val="Pardeliste"/>
+              <w:pStyle w:val="Paragraphedeliste"/>
               <w:jc w:val="both"/>
               <w:rPr>
                 <w:i/>
@@ -7390,7 +8102,7 @@
           </w:p>
           <w:p>
             <w:pPr>
-              <w:pStyle w:val="Pardeliste"/>
+              <w:pStyle w:val="Paragraphedeliste"/>
               <w:jc w:val="both"/>
               <w:rPr>
                 <w:i/>
@@ -7411,7 +8123,7 @@
           </w:p>
           <w:p>
             <w:pPr>
-              <w:pStyle w:val="Pardeliste"/>
+              <w:pStyle w:val="Paragraphedeliste"/>
               <w:jc w:val="both"/>
               <w:rPr>
                 <w:i/>
@@ -7537,12 +8249,15 @@
         </w:rPr>
         <w:br w:type="page"/>
       </w:r>
+      <w:bookmarkStart w:id="13" w:name="_GoBack"/>
+      <w:bookmarkEnd w:id="13"/>
     </w:p>
     <w:p>
       <w:pPr>
         <w:pStyle w:val="Titre1"/>
       </w:pPr>
       <w:r>
+        <w:lastRenderedPageBreak/>
         <w:t>Ruche Externe</w:t>
       </w:r>
       <w:bookmarkEnd w:id="12"/>
@@ -7554,14 +8269,14 @@
           <w:lang w:val="fr-FR"/>
         </w:rPr>
       </w:pPr>
-      <w:bookmarkStart w:id="13" w:name="_Toc506033086"/>
+      <w:bookmarkStart w:id="14" w:name="_Toc506033086"/>
       <w:r>
         <w:rPr>
           <w:lang w:val="fr-FR"/>
         </w:rPr>
         <w:t>Liste des capteurs :</w:t>
       </w:r>
-      <w:bookmarkEnd w:id="13"/>
+      <w:bookmarkEnd w:id="14"/>
     </w:p>
     <w:p>
       <w:pPr>
@@ -8237,7 +8952,7 @@
     </w:p>
     <w:p>
       <w:pPr>
-        <w:pStyle w:val="Pardeliste"/>
+        <w:pStyle w:val="Paragraphedeliste"/>
         <w:rPr>
           <w:lang w:val="fr-FR"/>
         </w:rPr>
@@ -8250,14 +8965,14 @@
           <w:lang w:val="fr-FR"/>
         </w:rPr>
       </w:pPr>
-      <w:bookmarkStart w:id="14" w:name="_Toc506033087"/>
+      <w:bookmarkStart w:id="15" w:name="_Toc506033087"/>
       <w:r>
         <w:rPr>
           <w:lang w:val="fr-FR"/>
         </w:rPr>
         <w:t>Description des capteurs &amp; Calcul des valeurs RF :</w:t>
       </w:r>
-      <w:bookmarkEnd w:id="14"/>
+      <w:bookmarkEnd w:id="15"/>
     </w:p>
     <w:p>
       <w:pPr>
@@ -8266,14 +8981,14 @@
           <w:lang w:val="fr-FR"/>
         </w:rPr>
       </w:pPr>
-      <w:bookmarkStart w:id="15" w:name="_Toc506033088"/>
+      <w:bookmarkStart w:id="16" w:name="_Toc506033088"/>
       <w:r>
         <w:rPr>
           <w:lang w:val="fr-FR"/>
         </w:rPr>
         <w:t>CO2</w:t>
       </w:r>
-      <w:bookmarkEnd w:id="15"/>
+      <w:bookmarkEnd w:id="16"/>
       <w:r>
         <w:rPr>
           <w:lang w:val="fr-FR"/>
@@ -8290,7 +9005,7 @@
     </w:p>
     <w:p>
       <w:pPr>
-        <w:pStyle w:val="Pardeliste"/>
+        <w:pStyle w:val="Paragraphedeliste"/>
         <w:ind w:left="0"/>
         <w:rPr>
           <w:lang w:val="fr-FR"/>
@@ -8312,7 +9027,7 @@
     </w:p>
     <w:p>
       <w:pPr>
-        <w:pStyle w:val="Pardeliste"/>
+        <w:pStyle w:val="Paragraphedeliste"/>
         <w:ind w:left="0"/>
         <w:rPr>
           <w:lang w:val="fr-FR"/>
@@ -8388,7 +9103,7 @@
           </w:p>
           <w:p>
             <w:pPr>
-              <w:pStyle w:val="Pardeliste"/>
+              <w:pStyle w:val="Paragraphedeliste"/>
               <w:jc w:val="both"/>
               <w:rPr>
                 <w:i/>
@@ -8409,7 +9124,7 @@
           </w:p>
           <w:p>
             <w:pPr>
-              <w:pStyle w:val="Pardeliste"/>
+              <w:pStyle w:val="Paragraphedeliste"/>
               <w:jc w:val="both"/>
               <w:rPr>
                 <w:i/>
@@ -8430,7 +9145,7 @@
           </w:p>
           <w:p>
             <w:pPr>
-              <w:pStyle w:val="Pardeliste"/>
+              <w:pStyle w:val="Paragraphedeliste"/>
               <w:jc w:val="both"/>
               <w:rPr>
                 <w:i/>
@@ -8545,25 +9260,25 @@
           <w:lang w:val="fr-FR"/>
         </w:rPr>
       </w:pPr>
-      <w:bookmarkStart w:id="16" w:name="_Toc506033089"/>
+      <w:bookmarkStart w:id="17" w:name="_Toc506033089"/>
       <w:r>
         <w:rPr>
           <w:lang w:val="fr-FR"/>
         </w:rPr>
         <w:t>Vibration</w:t>
       </w:r>
-      <w:bookmarkEnd w:id="16"/>
-    </w:p>
-    <w:p>
-      <w:pPr>
-        <w:rPr>
-          <w:lang w:val="fr-FR"/>
-        </w:rPr>
-      </w:pPr>
-    </w:p>
-    <w:p>
-      <w:pPr>
-        <w:pStyle w:val="Pardeliste"/>
+      <w:bookmarkEnd w:id="17"/>
+    </w:p>
+    <w:p>
+      <w:pPr>
+        <w:rPr>
+          <w:lang w:val="fr-FR"/>
+        </w:rPr>
+      </w:pPr>
+    </w:p>
+    <w:p>
+      <w:pPr>
+        <w:pStyle w:val="Paragraphedeliste"/>
         <w:ind w:left="0"/>
         <w:rPr>
           <w:lang w:val="fr-FR"/>
@@ -8585,7 +9300,7 @@
     </w:p>
     <w:p>
       <w:pPr>
-        <w:pStyle w:val="Pardeliste"/>
+        <w:pStyle w:val="Paragraphedeliste"/>
         <w:ind w:left="0"/>
         <w:rPr>
           <w:lang w:val="fr-FR"/>
@@ -8661,7 +9376,7 @@
           </w:p>
           <w:p>
             <w:pPr>
-              <w:pStyle w:val="Pardeliste"/>
+              <w:pStyle w:val="Paragraphedeliste"/>
               <w:jc w:val="both"/>
               <w:rPr>
                 <w:i/>
@@ -8682,7 +9397,7 @@
           </w:p>
           <w:p>
             <w:pPr>
-              <w:pStyle w:val="Pardeliste"/>
+              <w:pStyle w:val="Paragraphedeliste"/>
               <w:jc w:val="both"/>
               <w:rPr>
                 <w:i/>
@@ -8703,7 +9418,7 @@
           </w:p>
           <w:p>
             <w:pPr>
-              <w:pStyle w:val="Pardeliste"/>
+              <w:pStyle w:val="Paragraphedeliste"/>
               <w:jc w:val="both"/>
               <w:rPr>
                 <w:i/>
@@ -8818,25 +9533,25 @@
           <w:lang w:val="fr-FR"/>
         </w:rPr>
       </w:pPr>
-      <w:bookmarkStart w:id="17" w:name="_Toc506033090"/>
+      <w:bookmarkStart w:id="18" w:name="_Toc506033090"/>
       <w:r>
         <w:rPr>
           <w:lang w:val="fr-FR"/>
         </w:rPr>
         <w:t>Humidité</w:t>
       </w:r>
-      <w:bookmarkEnd w:id="17"/>
-    </w:p>
-    <w:p>
-      <w:pPr>
-        <w:rPr>
-          <w:lang w:val="fr-FR"/>
-        </w:rPr>
-      </w:pPr>
-    </w:p>
-    <w:p>
-      <w:pPr>
-        <w:pStyle w:val="Pardeliste"/>
+      <w:bookmarkEnd w:id="18"/>
+    </w:p>
+    <w:p>
+      <w:pPr>
+        <w:rPr>
+          <w:lang w:val="fr-FR"/>
+        </w:rPr>
+      </w:pPr>
+    </w:p>
+    <w:p>
+      <w:pPr>
+        <w:pStyle w:val="Paragraphedeliste"/>
         <w:ind w:left="0"/>
         <w:rPr>
           <w:lang w:val="fr-FR"/>
@@ -8925,7 +9640,7 @@
           </w:p>
           <w:p>
             <w:pPr>
-              <w:pStyle w:val="Pardeliste"/>
+              <w:pStyle w:val="Paragraphedeliste"/>
               <w:jc w:val="both"/>
               <w:rPr>
                 <w:i/>
@@ -8946,7 +9661,7 @@
           </w:p>
           <w:p>
             <w:pPr>
-              <w:pStyle w:val="Pardeliste"/>
+              <w:pStyle w:val="Paragraphedeliste"/>
               <w:jc w:val="both"/>
               <w:rPr>
                 <w:i/>
@@ -8967,7 +9682,7 @@
           </w:p>
           <w:p>
             <w:pPr>
-              <w:pStyle w:val="Pardeliste"/>
+              <w:pStyle w:val="Paragraphedeliste"/>
               <w:jc w:val="both"/>
               <w:rPr>
                 <w:i/>
@@ -9082,25 +9797,25 @@
           <w:lang w:val="fr-FR"/>
         </w:rPr>
       </w:pPr>
-      <w:bookmarkStart w:id="18" w:name="_Toc506033091"/>
+      <w:bookmarkStart w:id="19" w:name="_Toc506033091"/>
       <w:r>
         <w:rPr>
           <w:lang w:val="fr-FR"/>
         </w:rPr>
         <w:t>Température balance</w:t>
       </w:r>
-      <w:bookmarkEnd w:id="18"/>
-    </w:p>
-    <w:p>
-      <w:pPr>
-        <w:rPr>
-          <w:lang w:val="fr-FR"/>
-        </w:rPr>
-      </w:pPr>
-    </w:p>
-    <w:p>
-      <w:pPr>
-        <w:pStyle w:val="Pardeliste"/>
+      <w:bookmarkEnd w:id="19"/>
+    </w:p>
+    <w:p>
+      <w:pPr>
+        <w:rPr>
+          <w:lang w:val="fr-FR"/>
+        </w:rPr>
+      </w:pPr>
+    </w:p>
+    <w:p>
+      <w:pPr>
+        <w:pStyle w:val="Paragraphedeliste"/>
         <w:ind w:left="0"/>
         <w:rPr>
           <w:lang w:val="fr-FR"/>
@@ -9164,6 +9879,7 @@
                     <w:szCs w:val="28"/>
                     <w:lang w:val="fr-FR"/>
                   </w:rPr>
+                  <w:lastRenderedPageBreak/>
                   <m:t>Maths Maths Maths</m:t>
                 </m:r>
               </m:oMath>
@@ -9189,7 +9905,7 @@
           </w:p>
           <w:p>
             <w:pPr>
-              <w:pStyle w:val="Pardeliste"/>
+              <w:pStyle w:val="Paragraphedeliste"/>
               <w:jc w:val="both"/>
               <w:rPr>
                 <w:i/>
@@ -9210,7 +9926,7 @@
           </w:p>
           <w:p>
             <w:pPr>
-              <w:pStyle w:val="Pardeliste"/>
+              <w:pStyle w:val="Paragraphedeliste"/>
               <w:jc w:val="both"/>
               <w:rPr>
                 <w:i/>
@@ -9231,7 +9947,7 @@
           </w:p>
           <w:p>
             <w:pPr>
-              <w:pStyle w:val="Pardeliste"/>
+              <w:pStyle w:val="Paragraphedeliste"/>
               <w:jc w:val="both"/>
               <w:rPr>
                 <w:i/>
@@ -9353,25 +10069,25 @@
           <w:lang w:val="fr-FR"/>
         </w:rPr>
       </w:pPr>
-      <w:bookmarkStart w:id="19" w:name="_Toc506033092"/>
+      <w:bookmarkStart w:id="20" w:name="_Toc506033092"/>
       <w:r>
         <w:rPr>
           <w:lang w:val="fr-FR"/>
         </w:rPr>
         <w:t>Température interne</w:t>
       </w:r>
-      <w:bookmarkEnd w:id="19"/>
-    </w:p>
-    <w:p>
-      <w:pPr>
-        <w:rPr>
-          <w:lang w:val="fr-FR"/>
-        </w:rPr>
-      </w:pPr>
-    </w:p>
-    <w:p>
-      <w:pPr>
-        <w:pStyle w:val="Pardeliste"/>
+      <w:bookmarkEnd w:id="20"/>
+    </w:p>
+    <w:p>
+      <w:pPr>
+        <w:rPr>
+          <w:lang w:val="fr-FR"/>
+        </w:rPr>
+      </w:pPr>
+    </w:p>
+    <w:p>
+      <w:pPr>
+        <w:pStyle w:val="Paragraphedeliste"/>
         <w:ind w:left="0"/>
         <w:rPr>
           <w:lang w:val="fr-FR"/>
@@ -9393,7 +10109,7 @@
     </w:p>
     <w:p>
       <w:pPr>
-        <w:pStyle w:val="Pardeliste"/>
+        <w:pStyle w:val="Paragraphedeliste"/>
         <w:ind w:left="0"/>
         <w:rPr>
           <w:lang w:val="fr-FR"/>
@@ -9469,7 +10185,7 @@
           </w:p>
           <w:p>
             <w:pPr>
-              <w:pStyle w:val="Pardeliste"/>
+              <w:pStyle w:val="Paragraphedeliste"/>
               <w:jc w:val="both"/>
               <w:rPr>
                 <w:i/>
@@ -9490,7 +10206,7 @@
           </w:p>
           <w:p>
             <w:pPr>
-              <w:pStyle w:val="Pardeliste"/>
+              <w:pStyle w:val="Paragraphedeliste"/>
               <w:jc w:val="both"/>
               <w:rPr>
                 <w:i/>
@@ -9511,7 +10227,7 @@
           </w:p>
           <w:p>
             <w:pPr>
-              <w:pStyle w:val="Pardeliste"/>
+              <w:pStyle w:val="Paragraphedeliste"/>
               <w:jc w:val="both"/>
               <w:rPr>
                 <w:i/>
@@ -9641,15 +10357,16 @@
           <w:lang w:val="fr-FR"/>
         </w:rPr>
       </w:pPr>
-      <w:bookmarkStart w:id="20" w:name="_Toc506033093"/>
+      <w:bookmarkStart w:id="21" w:name="_Toc506033093"/>
       <w:r>
         <w:rPr>
           <w:rStyle w:val="Titre3Car"/>
           <w:lang w:val="fr-FR"/>
         </w:rPr>
+        <w:lastRenderedPageBreak/>
         <w:t>Poids</w:t>
       </w:r>
-      <w:bookmarkEnd w:id="20"/>
+      <w:bookmarkEnd w:id="21"/>
     </w:p>
     <w:p>
       <w:pPr>
@@ -9661,7 +10378,7 @@
     </w:p>
     <w:p>
       <w:pPr>
-        <w:pStyle w:val="Pardeliste"/>
+        <w:pStyle w:val="Paragraphedeliste"/>
         <w:ind w:left="0"/>
         <w:rPr>
           <w:lang w:val="fr-FR"/>
@@ -9683,7 +10400,7 @@
     </w:p>
     <w:p>
       <w:pPr>
-        <w:pStyle w:val="Pardeliste"/>
+        <w:pStyle w:val="Paragraphedeliste"/>
         <w:ind w:left="0"/>
         <w:rPr>
           <w:lang w:val="fr-FR"/>
@@ -9759,7 +10476,7 @@
           </w:p>
           <w:p>
             <w:pPr>
-              <w:pStyle w:val="Pardeliste"/>
+              <w:pStyle w:val="Paragraphedeliste"/>
               <w:jc w:val="both"/>
               <w:rPr>
                 <w:i/>
@@ -9780,7 +10497,7 @@
           </w:p>
           <w:p>
             <w:pPr>
-              <w:pStyle w:val="Pardeliste"/>
+              <w:pStyle w:val="Paragraphedeliste"/>
               <w:jc w:val="both"/>
               <w:rPr>
                 <w:i/>
@@ -9801,7 +10518,7 @@
           </w:p>
           <w:p>
             <w:pPr>
-              <w:pStyle w:val="Pardeliste"/>
+              <w:pStyle w:val="Paragraphedeliste"/>
               <w:jc w:val="both"/>
               <w:rPr>
                 <w:i/>
@@ -9933,7 +10650,7 @@
           <w:lang w:val="fr-FR"/>
         </w:rPr>
       </w:pPr>
-      <w:bookmarkStart w:id="21" w:name="_Toc506033094"/>
+      <w:bookmarkStart w:id="22" w:name="_Toc506033094"/>
       <w:r>
         <w:rPr>
           <w:rStyle w:val="Titre3Car"/>
@@ -9941,7 +10658,7 @@
         </w:rPr>
         <w:t>Bruits</w:t>
       </w:r>
-      <w:bookmarkEnd w:id="21"/>
+      <w:bookmarkEnd w:id="22"/>
     </w:p>
     <w:p>
       <w:pPr>
@@ -9953,7 +10670,7 @@
     </w:p>
     <w:p>
       <w:pPr>
-        <w:pStyle w:val="Pardeliste"/>
+        <w:pStyle w:val="Paragraphedeliste"/>
         <w:ind w:left="0"/>
         <w:rPr>
           <w:lang w:val="fr-FR"/>
@@ -9975,7 +10692,7 @@
     </w:p>
     <w:p>
       <w:pPr>
-        <w:pStyle w:val="Pardeliste"/>
+        <w:pStyle w:val="Paragraphedeliste"/>
         <w:ind w:left="0"/>
         <w:rPr>
           <w:lang w:val="fr-FR"/>
@@ -10051,7 +10768,7 @@
           </w:p>
           <w:p>
             <w:pPr>
-              <w:pStyle w:val="Pardeliste"/>
+              <w:pStyle w:val="Paragraphedeliste"/>
               <w:jc w:val="both"/>
               <w:rPr>
                 <w:i/>
@@ -10072,7 +10789,7 @@
           </w:p>
           <w:p>
             <w:pPr>
-              <w:pStyle w:val="Pardeliste"/>
+              <w:pStyle w:val="Paragraphedeliste"/>
               <w:jc w:val="both"/>
               <w:rPr>
                 <w:i/>
@@ -10093,7 +10810,7 @@
           </w:p>
           <w:p>
             <w:pPr>
-              <w:pStyle w:val="Pardeliste"/>
+              <w:pStyle w:val="Paragraphedeliste"/>
               <w:jc w:val="both"/>
               <w:rPr>
                 <w:i/>
@@ -10159,6 +10876,7 @@
           <w:b/>
           <w:lang w:val="fr-FR"/>
         </w:rPr>
+        <w:lastRenderedPageBreak/>
         <w:t>Offset</w:t>
       </w:r>
       <w:r>
@@ -10221,11 +10939,11 @@
       <w:pPr>
         <w:pStyle w:val="Titre1"/>
       </w:pPr>
-      <w:bookmarkStart w:id="22" w:name="_Toc506033095"/>
+      <w:bookmarkStart w:id="23" w:name="_Toc506033095"/>
       <w:r>
         <w:t>Format trame</w:t>
       </w:r>
-      <w:bookmarkEnd w:id="22"/>
+      <w:bookmarkEnd w:id="23"/>
     </w:p>
     <w:p>
       <w:pPr>
@@ -10241,14 +10959,14 @@
           <w:lang w:val="fr-FR"/>
         </w:rPr>
       </w:pPr>
-      <w:bookmarkStart w:id="23" w:name="_Toc506033096"/>
+      <w:bookmarkStart w:id="24" w:name="_Toc506033096"/>
       <w:r>
         <w:rPr>
           <w:lang w:val="fr-FR"/>
         </w:rPr>
         <w:t>Trame Rucher</w:t>
       </w:r>
-      <w:bookmarkEnd w:id="23"/>
+      <w:bookmarkEnd w:id="24"/>
     </w:p>
     <w:p>
       <w:pPr>
@@ -10299,14 +11017,14 @@
           <w:lang w:val="fr-FR"/>
         </w:rPr>
       </w:pPr>
-      <w:bookmarkStart w:id="24" w:name="_Toc506033097"/>
+      <w:bookmarkStart w:id="25" w:name="_Toc506033097"/>
       <w:r>
         <w:rPr>
           <w:lang w:val="fr-FR"/>
         </w:rPr>
         <w:t>Trame Station météo</w:t>
       </w:r>
-      <w:bookmarkEnd w:id="24"/>
+      <w:bookmarkEnd w:id="25"/>
     </w:p>
     <w:p>
       <w:pPr>
@@ -10371,14 +11089,14 @@
           <w:lang w:val="fr-FR"/>
         </w:rPr>
       </w:pPr>
-      <w:bookmarkStart w:id="25" w:name="_Toc506033098"/>
+      <w:bookmarkStart w:id="26" w:name="_Toc506033098"/>
       <w:r>
         <w:rPr>
           <w:lang w:val="fr-FR"/>
         </w:rPr>
         <w:t>Requête PHP</w:t>
       </w:r>
-      <w:bookmarkEnd w:id="25"/>
+      <w:bookmarkEnd w:id="26"/>
     </w:p>
     <w:p>
       <w:pPr>
@@ -10411,66 +11129,30 @@
       <w:pPr>
         <w:pStyle w:val="Titre1"/>
       </w:pPr>
-      <w:bookmarkStart w:id="26" w:name="_Toc506033099"/>
-      <w:r>
-        <w:t>Scenario de tests (</w:t>
-      </w:r>
-      <w:proofErr w:type="spellStart"/>
-      <w:r>
-        <w:t>Arduino</w:t>
-      </w:r>
-      <w:proofErr w:type="spellEnd"/>
-      <w:r>
-        <w:t>)</w:t>
-      </w:r>
-      <w:bookmarkEnd w:id="26"/>
-    </w:p>
-    <w:p>
-      <w:pPr>
-        <w:rPr>
-          <w:lang w:val="fr-FR"/>
-        </w:rPr>
-      </w:pPr>
-    </w:p>
-    <w:p>
-      <w:pPr>
-        <w:rPr>
-          <w:lang w:val="fr-FR"/>
-        </w:rPr>
-      </w:pPr>
-      <w:r>
-        <w:rPr>
-          <w:lang w:val="fr-FR"/>
-        </w:rPr>
-        <w:t>Des données codées en dur dans l’</w:t>
-      </w:r>
-      <w:proofErr w:type="spellStart"/>
-      <w:r>
-        <w:rPr>
-          <w:lang w:val="fr-FR"/>
-        </w:rPr>
-        <w:t>Arduino</w:t>
-      </w:r>
-      <w:proofErr w:type="spellEnd"/>
-      <w:r>
-        <w:rPr>
-          <w:lang w:val="fr-FR"/>
-        </w:rPr>
-        <w:t xml:space="preserve"> pour tester la robustesse du système (Trame incomplète, data dans le désordre, plusieurs émission simultanée). A remplir par </w:t>
-      </w:r>
-      <w:proofErr w:type="spellStart"/>
-      <w:r>
-        <w:rPr>
-          <w:lang w:val="fr-FR"/>
-        </w:rPr>
-        <w:t>Faical</w:t>
-      </w:r>
-      <w:proofErr w:type="spellEnd"/>
-      <w:r>
-        <w:rPr>
-          <w:lang w:val="fr-FR"/>
-        </w:rPr>
-        <w:t xml:space="preserve"> et Theo avec l’aide du groupe BDD.</w:t>
+      <w:bookmarkStart w:id="27" w:name="_Toc506033099"/>
+      <w:r>
+        <w:t>Scenario de tests (Arduino)</w:t>
+      </w:r>
+      <w:bookmarkEnd w:id="27"/>
+    </w:p>
+    <w:p>
+      <w:pPr>
+        <w:rPr>
+          <w:lang w:val="fr-FR"/>
+        </w:rPr>
+      </w:pPr>
+    </w:p>
+    <w:p>
+      <w:pPr>
+        <w:rPr>
+          <w:lang w:val="fr-FR"/>
+        </w:rPr>
+      </w:pPr>
+      <w:r>
+        <w:rPr>
+          <w:lang w:val="fr-FR"/>
+        </w:rPr>
+        <w:t>Des données codées en dur dans l’Arduino pour tester la robustesse du système (Trame incomplète, data dans le désordre, plusieurs émission simultanée). A remplir par Faical et Theo avec l’aide du groupe BDD.</w:t>
       </w:r>
     </w:p>
     <w:p>
@@ -10487,14 +11169,15 @@
           <w:lang w:val="fr-FR"/>
         </w:rPr>
       </w:pPr>
-      <w:bookmarkStart w:id="27" w:name="_Toc506033100"/>
-      <w:r>
-        <w:rPr>
-          <w:lang w:val="fr-FR"/>
-        </w:rPr>
+      <w:bookmarkStart w:id="28" w:name="_Toc506033100"/>
+      <w:r>
+        <w:rPr>
+          <w:lang w:val="fr-FR"/>
+        </w:rPr>
+        <w:lastRenderedPageBreak/>
         <w:t>Scenario 1 (Trame Normale Rucher) :</w:t>
       </w:r>
-      <w:bookmarkEnd w:id="27"/>
+      <w:bookmarkEnd w:id="28"/>
     </w:p>
     <w:p>
       <w:pPr>
@@ -10510,14 +11193,14 @@
           <w:lang w:val="fr-FR"/>
         </w:rPr>
       </w:pPr>
-      <w:bookmarkStart w:id="28" w:name="_Toc506033101"/>
+      <w:bookmarkStart w:id="29" w:name="_Toc506033101"/>
       <w:r>
         <w:rPr>
           <w:lang w:val="fr-FR"/>
         </w:rPr>
         <w:t>Scenario 2 (Trame Normale Station Météo) :</w:t>
       </w:r>
-      <w:bookmarkEnd w:id="28"/>
+      <w:bookmarkEnd w:id="29"/>
     </w:p>
     <w:p>
       <w:pPr>
@@ -10533,14 +11216,14 @@
           <w:lang w:val="fr-FR"/>
         </w:rPr>
       </w:pPr>
-      <w:bookmarkStart w:id="29" w:name="_Toc506033102"/>
+      <w:bookmarkStart w:id="30" w:name="_Toc506033102"/>
       <w:r>
         <w:rPr>
           <w:lang w:val="fr-FR"/>
         </w:rPr>
         <w:t>Scenario 3 (Trame Incomplète Rucher) :</w:t>
       </w:r>
-      <w:bookmarkEnd w:id="29"/>
+      <w:bookmarkEnd w:id="30"/>
     </w:p>
     <w:p>
       <w:pPr>
@@ -10556,14 +11239,14 @@
           <w:lang w:val="fr-FR"/>
         </w:rPr>
       </w:pPr>
-      <w:bookmarkStart w:id="30" w:name="_Toc506033103"/>
+      <w:bookmarkStart w:id="31" w:name="_Toc506033103"/>
       <w:r>
         <w:rPr>
           <w:lang w:val="fr-FR"/>
         </w:rPr>
         <w:t>Scenario 4 (Trame Incomplète Station Météo) :</w:t>
       </w:r>
-      <w:bookmarkEnd w:id="30"/>
+      <w:bookmarkEnd w:id="31"/>
     </w:p>
     <w:p>
       <w:pPr>
@@ -10579,14 +11262,14 @@
           <w:lang w:val="fr-FR"/>
         </w:rPr>
       </w:pPr>
-      <w:bookmarkStart w:id="31" w:name="_Toc506033104"/>
+      <w:bookmarkStart w:id="32" w:name="_Toc506033104"/>
       <w:r>
         <w:rPr>
           <w:lang w:val="fr-FR"/>
         </w:rPr>
         <w:t>Scenario 5 (Trame Désordre Rucher) :</w:t>
       </w:r>
-      <w:bookmarkEnd w:id="31"/>
+      <w:bookmarkEnd w:id="32"/>
     </w:p>
     <w:p>
       <w:pPr>
@@ -10602,14 +11285,14 @@
           <w:lang w:val="fr-FR"/>
         </w:rPr>
       </w:pPr>
-      <w:bookmarkStart w:id="32" w:name="_Toc506033105"/>
+      <w:bookmarkStart w:id="33" w:name="_Toc506033105"/>
       <w:r>
         <w:rPr>
           <w:lang w:val="fr-FR"/>
         </w:rPr>
         <w:t>Scenario 6 (Trame Désordre Station Météo) :</w:t>
       </w:r>
-      <w:bookmarkEnd w:id="32"/>
+      <w:bookmarkEnd w:id="33"/>
     </w:p>
     <w:p>
       <w:pPr>
@@ -10625,61 +11308,33 @@
           <w:lang w:val="fr-FR"/>
         </w:rPr>
       </w:pPr>
-      <w:bookmarkStart w:id="33" w:name="_Toc506033106"/>
-      <w:r>
-        <w:rPr>
-          <w:lang w:val="fr-FR"/>
-        </w:rPr>
-        <w:t xml:space="preserve">Scenario 7 (Deux </w:t>
-      </w:r>
-      <w:proofErr w:type="spellStart"/>
-      <w:r>
-        <w:rPr>
-          <w:lang w:val="fr-FR"/>
-        </w:rPr>
-        <w:t>Arduino</w:t>
-      </w:r>
-      <w:proofErr w:type="spellEnd"/>
-      <w:r>
-        <w:rPr>
-          <w:lang w:val="fr-FR"/>
-        </w:rPr>
-        <w:t> : deux émission simultanée) :</w:t>
-      </w:r>
-      <w:bookmarkEnd w:id="33"/>
-    </w:p>
-    <w:p>
-      <w:pPr>
-        <w:rPr>
-          <w:lang w:val="fr-FR"/>
-        </w:rPr>
-      </w:pPr>
-    </w:p>
-    <w:p>
-      <w:pPr>
-        <w:rPr>
-          <w:lang w:val="fr-FR"/>
-        </w:rPr>
-      </w:pPr>
-      <w:r>
-        <w:rPr>
-          <w:lang w:val="fr-FR"/>
-        </w:rPr>
-        <w:t xml:space="preserve">Pour celui-là on ne fait que lancer un scénario 1 à 6 en même temps sur deux </w:t>
-      </w:r>
-      <w:proofErr w:type="spellStart"/>
-      <w:r>
-        <w:rPr>
-          <w:lang w:val="fr-FR"/>
-        </w:rPr>
-        <w:t>Arduino</w:t>
-      </w:r>
-      <w:proofErr w:type="spellEnd"/>
-      <w:r>
-        <w:rPr>
-          <w:lang w:val="fr-FR"/>
-        </w:rPr>
-        <w:t>.</w:t>
+      <w:bookmarkStart w:id="34" w:name="_Toc506033106"/>
+      <w:r>
+        <w:rPr>
+          <w:lang w:val="fr-FR"/>
+        </w:rPr>
+        <w:t>Scenario 7 (Deux Arduino : deux émission simultanée) :</w:t>
+      </w:r>
+      <w:bookmarkEnd w:id="34"/>
+    </w:p>
+    <w:p>
+      <w:pPr>
+        <w:rPr>
+          <w:lang w:val="fr-FR"/>
+        </w:rPr>
+      </w:pPr>
+    </w:p>
+    <w:p>
+      <w:pPr>
+        <w:rPr>
+          <w:lang w:val="fr-FR"/>
+        </w:rPr>
+      </w:pPr>
+      <w:r>
+        <w:rPr>
+          <w:lang w:val="fr-FR"/>
+        </w:rPr>
+        <w:t>Pour celui-là on ne fait que lancer un scénario 1 à 6 en même temps sur deux Arduino.</w:t>
       </w:r>
     </w:p>
     <w:p>
@@ -10706,13 +11361,14 @@
       <w:pPr>
         <w:pStyle w:val="Titre1"/>
       </w:pPr>
-      <w:bookmarkStart w:id="34" w:name="_Annexe_1"/>
-      <w:bookmarkStart w:id="35" w:name="_Toc506033107"/>
-      <w:bookmarkEnd w:id="34"/>
-      <w:r>
+      <w:bookmarkStart w:id="35" w:name="_Annexe_1"/>
+      <w:bookmarkStart w:id="36" w:name="_Toc506033107"/>
+      <w:bookmarkEnd w:id="35"/>
+      <w:r>
+        <w:lastRenderedPageBreak/>
         <w:t>Annexe 1</w:t>
       </w:r>
-      <w:bookmarkEnd w:id="35"/>
+      <w:bookmarkEnd w:id="36"/>
     </w:p>
     <w:p>
       <w:pPr>
@@ -10820,14 +11476,15 @@
       <w:pPr>
         <w:pStyle w:val="Titre1"/>
       </w:pPr>
-      <w:bookmarkStart w:id="36" w:name="_Annexe_2"/>
-      <w:bookmarkStart w:id="37" w:name="_Toc506033108"/>
-      <w:bookmarkEnd w:id="36"/>
+      <w:bookmarkStart w:id="37" w:name="_Annexe_2"/>
+      <w:bookmarkStart w:id="38" w:name="_Toc506033108"/>
+      <w:bookmarkEnd w:id="37"/>
       <w:r>
         <w:rPr>
           <w:noProof/>
           <w:lang w:eastAsia="fr-FR"/>
         </w:rPr>
+        <w:lastRenderedPageBreak/>
         <w:drawing>
           <wp:anchor distT="0" distB="0" distL="114300" distR="114300" simplePos="0" relativeHeight="251660288" behindDoc="0" locked="0" layoutInCell="1" allowOverlap="1" wp14:anchorId="3A1594DA" wp14:editId="1BA586E1">
             <wp:simplePos x="0" y="0"/>
@@ -10881,8 +11538,6 @@
       <w:r>
         <w:t>Annexe 2</w:t>
       </w:r>
-      <w:bookmarkStart w:id="38" w:name="_GoBack"/>
-      <w:bookmarkEnd w:id="37"/>
       <w:bookmarkEnd w:id="38"/>
     </w:p>
     <w:sectPr>
@@ -10896,7 +11551,7 @@
 </file>
 
 <file path=word/endnotes.xml><?xml version="1.0" encoding="utf-8"?>
-<w:endnotes xmlns:wpc="http://schemas.microsoft.com/office/word/2010/wordprocessingCanvas" xmlns:mo="http://schemas.microsoft.com/office/mac/office/2008/main" xmlns:mc="http://schemas.openxmlformats.org/markup-compatibility/2006" xmlns:mv="urn:schemas-microsoft-com:mac:vml" xmlns:o="urn:schemas-microsoft-com:office:office" xmlns:r="http://schemas.openxmlformats.org/officeDocument/2006/relationships" xmlns:m="http://schemas.openxmlformats.org/officeDocument/2006/math" xmlns:v="urn:schemas-microsoft-com:vml" xmlns:wp14="http://schemas.microsoft.com/office/word/2010/wordprocessingDrawing" xmlns:wp="http://schemas.openxmlformats.org/drawingml/2006/wordprocessingDrawing" xmlns:w10="urn:schemas-microsoft-com:office:word" xmlns:w="http://schemas.openxmlformats.org/wordprocessingml/2006/main" xmlns:w14="http://schemas.microsoft.com/office/word/2010/wordml" xmlns:w15="http://schemas.microsoft.com/office/word/2012/wordml" xmlns:wpg="http://schemas.microsoft.com/office/word/2010/wordprocessingGroup" xmlns:wpi="http://schemas.microsoft.com/office/word/2010/wordprocessingInk" xmlns:wne="http://schemas.microsoft.com/office/word/2006/wordml" xmlns:wps="http://schemas.microsoft.com/office/word/2010/wordprocessingShape" mc:Ignorable="w14 w15 wp14">
+<w:endnotes xmlns:wpc="http://schemas.microsoft.com/office/word/2010/wordprocessingCanvas" xmlns:cx="http://schemas.microsoft.com/office/drawing/2014/chartex" xmlns:cx1="http://schemas.microsoft.com/office/drawing/2015/9/8/chartex" xmlns:cx2="http://schemas.microsoft.com/office/drawing/2015/10/21/chartex" xmlns:cx3="http://schemas.microsoft.com/office/drawing/2016/5/9/chartex" xmlns:cx4="http://schemas.microsoft.com/office/drawing/2016/5/10/chartex" xmlns:cx5="http://schemas.microsoft.com/office/drawing/2016/5/11/chartex" xmlns:cx6="http://schemas.microsoft.com/office/drawing/2016/5/12/chartex" xmlns:cx7="http://schemas.microsoft.com/office/drawing/2016/5/13/chartex" xmlns:cx8="http://schemas.microsoft.com/office/drawing/2016/5/14/chartex" xmlns:mc="http://schemas.openxmlformats.org/markup-compatibility/2006" xmlns:aink="http://schemas.microsoft.com/office/drawing/2016/ink" xmlns:am3d="http://schemas.microsoft.com/office/drawing/2017/model3d" xmlns:o="urn:schemas-microsoft-com:office:office" xmlns:r="http://schemas.openxmlformats.org/officeDocument/2006/relationships" xmlns:m="http://schemas.openxmlformats.org/officeDocument/2006/math" xmlns:v="urn:schemas-microsoft-com:vml" xmlns:wp14="http://schemas.microsoft.com/office/word/2010/wordprocessingDrawing" xmlns:wp="http://schemas.openxmlformats.org/drawingml/2006/wordprocessingDrawing" xmlns:w10="urn:schemas-microsoft-com:office:word" xmlns:w="http://schemas.openxmlformats.org/wordprocessingml/2006/main" xmlns:w14="http://schemas.microsoft.com/office/word/2010/wordml" xmlns:w15="http://schemas.microsoft.com/office/word/2012/wordml" xmlns:w16cid="http://schemas.microsoft.com/office/word/2016/wordml/cid" xmlns:w16se="http://schemas.microsoft.com/office/word/2015/wordml/symex" xmlns:wpg="http://schemas.microsoft.com/office/word/2010/wordprocessingGroup" xmlns:wpi="http://schemas.microsoft.com/office/word/2010/wordprocessingInk" xmlns:wne="http://schemas.microsoft.com/office/word/2006/wordml" xmlns:wps="http://schemas.microsoft.com/office/word/2010/wordprocessingShape" mc:Ignorable="w14 w15 w16se w16cid wp14">
   <w:endnote w:type="separator" w:id="-1">
     <w:p>
       <w:pPr>
@@ -10921,7 +11576,7 @@
 </file>
 
 <file path=word/footnotes.xml><?xml version="1.0" encoding="utf-8"?>
-<w:footnotes xmlns:wpc="http://schemas.microsoft.com/office/word/2010/wordprocessingCanvas" xmlns:mo="http://schemas.microsoft.com/office/mac/office/2008/main" xmlns:mc="http://schemas.openxmlformats.org/markup-compatibility/2006" xmlns:mv="urn:schemas-microsoft-com:mac:vml" xmlns:o="urn:schemas-microsoft-com:office:office" xmlns:r="http://schemas.openxmlformats.org/officeDocument/2006/relationships" xmlns:m="http://schemas.openxmlformats.org/officeDocument/2006/math" xmlns:v="urn:schemas-microsoft-com:vml" xmlns:wp14="http://schemas.microsoft.com/office/word/2010/wordprocessingDrawing" xmlns:wp="http://schemas.openxmlformats.org/drawingml/2006/wordprocessingDrawing" xmlns:w10="urn:schemas-microsoft-com:office:word" xmlns:w="http://schemas.openxmlformats.org/wordprocessingml/2006/main" xmlns:w14="http://schemas.microsoft.com/office/word/2010/wordml" xmlns:w15="http://schemas.microsoft.com/office/word/2012/wordml" xmlns:wpg="http://schemas.microsoft.com/office/word/2010/wordprocessingGroup" xmlns:wpi="http://schemas.microsoft.com/office/word/2010/wordprocessingInk" xmlns:wne="http://schemas.microsoft.com/office/word/2006/wordml" xmlns:wps="http://schemas.microsoft.com/office/word/2010/wordprocessingShape" mc:Ignorable="w14 w15 wp14">
+<w:footnotes xmlns:wpc="http://schemas.microsoft.com/office/word/2010/wordprocessingCanvas" xmlns:cx="http://schemas.microsoft.com/office/drawing/2014/chartex" xmlns:cx1="http://schemas.microsoft.com/office/drawing/2015/9/8/chartex" xmlns:cx2="http://schemas.microsoft.com/office/drawing/2015/10/21/chartex" xmlns:cx3="http://schemas.microsoft.com/office/drawing/2016/5/9/chartex" xmlns:cx4="http://schemas.microsoft.com/office/drawing/2016/5/10/chartex" xmlns:cx5="http://schemas.microsoft.com/office/drawing/2016/5/11/chartex" xmlns:cx6="http://schemas.microsoft.com/office/drawing/2016/5/12/chartex" xmlns:cx7="http://schemas.microsoft.com/office/drawing/2016/5/13/chartex" xmlns:cx8="http://schemas.microsoft.com/office/drawing/2016/5/14/chartex" xmlns:mc="http://schemas.openxmlformats.org/markup-compatibility/2006" xmlns:aink="http://schemas.microsoft.com/office/drawing/2016/ink" xmlns:am3d="http://schemas.microsoft.com/office/drawing/2017/model3d" xmlns:o="urn:schemas-microsoft-com:office:office" xmlns:r="http://schemas.openxmlformats.org/officeDocument/2006/relationships" xmlns:m="http://schemas.openxmlformats.org/officeDocument/2006/math" xmlns:v="urn:schemas-microsoft-com:vml" xmlns:wp14="http://schemas.microsoft.com/office/word/2010/wordprocessingDrawing" xmlns:wp="http://schemas.openxmlformats.org/drawingml/2006/wordprocessingDrawing" xmlns:w10="urn:schemas-microsoft-com:office:word" xmlns:w="http://schemas.openxmlformats.org/wordprocessingml/2006/main" xmlns:w14="http://schemas.microsoft.com/office/word/2010/wordml" xmlns:w15="http://schemas.microsoft.com/office/word/2012/wordml" xmlns:w16cid="http://schemas.microsoft.com/office/word/2016/wordml/cid" xmlns:w16se="http://schemas.microsoft.com/office/word/2015/wordml/symex" xmlns:wpg="http://schemas.microsoft.com/office/word/2010/wordprocessingGroup" xmlns:wpi="http://schemas.microsoft.com/office/word/2010/wordprocessingInk" xmlns:wne="http://schemas.microsoft.com/office/word/2006/wordml" xmlns:wps="http://schemas.microsoft.com/office/word/2010/wordprocessingShape" mc:Ignorable="w14 w15 w16se w16cid wp14">
   <w:footnote w:type="separator" w:id="-1">
     <w:p>
       <w:pPr>
@@ -10946,8 +11601,8 @@
 </file>
 
 <file path=word/numbering.xml><?xml version="1.0" encoding="utf-8"?>
-<w:numbering xmlns:wpc="http://schemas.microsoft.com/office/word/2010/wordprocessingCanvas" xmlns:mo="http://schemas.microsoft.com/office/mac/office/2008/main" xmlns:mc="http://schemas.openxmlformats.org/markup-compatibility/2006" xmlns:mv="urn:schemas-microsoft-com:mac:vml" xmlns:o="urn:schemas-microsoft-com:office:office" xmlns:r="http://schemas.openxmlformats.org/officeDocument/2006/relationships" xmlns:m="http://schemas.openxmlformats.org/officeDocument/2006/math" xmlns:v="urn:schemas-microsoft-com:vml" xmlns:wp14="http://schemas.microsoft.com/office/word/2010/wordprocessingDrawing" xmlns:wp="http://schemas.openxmlformats.org/drawingml/2006/wordprocessingDrawing" xmlns:w10="urn:schemas-microsoft-com:office:word" xmlns:w="http://schemas.openxmlformats.org/wordprocessingml/2006/main" xmlns:w14="http://schemas.microsoft.com/office/word/2010/wordml" xmlns:w15="http://schemas.microsoft.com/office/word/2012/wordml" xmlns:wpg="http://schemas.microsoft.com/office/word/2010/wordprocessingGroup" xmlns:wpi="http://schemas.microsoft.com/office/word/2010/wordprocessingInk" xmlns:wne="http://schemas.microsoft.com/office/word/2006/wordml" xmlns:wps="http://schemas.microsoft.com/office/word/2010/wordprocessingShape" mc:Ignorable="w14 w15 wp14">
-  <w:abstractNum w:abstractNumId="0">
+<w:numbering xmlns:wpc="http://schemas.microsoft.com/office/word/2010/wordprocessingCanvas" xmlns:cx="http://schemas.microsoft.com/office/drawing/2014/chartex" xmlns:cx1="http://schemas.microsoft.com/office/drawing/2015/9/8/chartex" xmlns:cx2="http://schemas.microsoft.com/office/drawing/2015/10/21/chartex" xmlns:cx3="http://schemas.microsoft.com/office/drawing/2016/5/9/chartex" xmlns:cx4="http://schemas.microsoft.com/office/drawing/2016/5/10/chartex" xmlns:cx5="http://schemas.microsoft.com/office/drawing/2016/5/11/chartex" xmlns:cx6="http://schemas.microsoft.com/office/drawing/2016/5/12/chartex" xmlns:cx7="http://schemas.microsoft.com/office/drawing/2016/5/13/chartex" xmlns:cx8="http://schemas.microsoft.com/office/drawing/2016/5/14/chartex" xmlns:mc="http://schemas.openxmlformats.org/markup-compatibility/2006" xmlns:aink="http://schemas.microsoft.com/office/drawing/2016/ink" xmlns:am3d="http://schemas.microsoft.com/office/drawing/2017/model3d" xmlns:o="urn:schemas-microsoft-com:office:office" xmlns:r="http://schemas.openxmlformats.org/officeDocument/2006/relationships" xmlns:m="http://schemas.openxmlformats.org/officeDocument/2006/math" xmlns:v="urn:schemas-microsoft-com:vml" xmlns:wp14="http://schemas.microsoft.com/office/word/2010/wordprocessingDrawing" xmlns:wp="http://schemas.openxmlformats.org/drawingml/2006/wordprocessingDrawing" xmlns:w10="urn:schemas-microsoft-com:office:word" xmlns:w="http://schemas.openxmlformats.org/wordprocessingml/2006/main" xmlns:w14="http://schemas.microsoft.com/office/word/2010/wordml" xmlns:w15="http://schemas.microsoft.com/office/word/2012/wordml" xmlns:w16cid="http://schemas.microsoft.com/office/word/2016/wordml/cid" xmlns:w16se="http://schemas.microsoft.com/office/word/2015/wordml/symex" xmlns:wpg="http://schemas.microsoft.com/office/word/2010/wordprocessingGroup" xmlns:wpi="http://schemas.microsoft.com/office/word/2010/wordprocessingInk" xmlns:wne="http://schemas.microsoft.com/office/word/2006/wordml" xmlns:wps="http://schemas.microsoft.com/office/word/2010/wordprocessingShape" mc:Ignorable="w14 w15 w16se w16cid wp14">
+  <w:abstractNum w:abstractNumId="0" w15:restartNumberingAfterBreak="0">
     <w:nsid w:val="00376EBE"/>
     <w:multiLevelType w:val="hybridMultilevel"/>
     <w:tmpl w:val="815E8ED0"/>
@@ -11060,7 +11715,93 @@
       </w:rPr>
     </w:lvl>
   </w:abstractNum>
-  <w:abstractNum w:abstractNumId="1">
+  <w:abstractNum w:abstractNumId="1" w15:restartNumberingAfterBreak="0">
+    <w:nsid w:val="07E45595"/>
+    <w:multiLevelType w:val="hybridMultilevel"/>
+    <w:tmpl w:val="1AB03C74"/>
+    <w:lvl w:ilvl="0" w:tplc="040C000F">
+      <w:start w:val="1"/>
+      <w:numFmt w:val="decimal"/>
+      <w:lvlText w:val="%1."/>
+      <w:lvlJc w:val="left"/>
+      <w:pPr>
+        <w:ind w:left="1440" w:hanging="360"/>
+      </w:pPr>
+    </w:lvl>
+    <w:lvl w:ilvl="1" w:tplc="040C0019" w:tentative="1">
+      <w:start w:val="1"/>
+      <w:numFmt w:val="lowerLetter"/>
+      <w:lvlText w:val="%2."/>
+      <w:lvlJc w:val="left"/>
+      <w:pPr>
+        <w:ind w:left="2160" w:hanging="360"/>
+      </w:pPr>
+    </w:lvl>
+    <w:lvl w:ilvl="2" w:tplc="040C001B" w:tentative="1">
+      <w:start w:val="1"/>
+      <w:numFmt w:val="lowerRoman"/>
+      <w:lvlText w:val="%3."/>
+      <w:lvlJc w:val="right"/>
+      <w:pPr>
+        <w:ind w:left="2880" w:hanging="180"/>
+      </w:pPr>
+    </w:lvl>
+    <w:lvl w:ilvl="3" w:tplc="040C000F" w:tentative="1">
+      <w:start w:val="1"/>
+      <w:numFmt w:val="decimal"/>
+      <w:lvlText w:val="%4."/>
+      <w:lvlJc w:val="left"/>
+      <w:pPr>
+        <w:ind w:left="3600" w:hanging="360"/>
+      </w:pPr>
+    </w:lvl>
+    <w:lvl w:ilvl="4" w:tplc="040C0019" w:tentative="1">
+      <w:start w:val="1"/>
+      <w:numFmt w:val="lowerLetter"/>
+      <w:lvlText w:val="%5."/>
+      <w:lvlJc w:val="left"/>
+      <w:pPr>
+        <w:ind w:left="4320" w:hanging="360"/>
+      </w:pPr>
+    </w:lvl>
+    <w:lvl w:ilvl="5" w:tplc="040C001B" w:tentative="1">
+      <w:start w:val="1"/>
+      <w:numFmt w:val="lowerRoman"/>
+      <w:lvlText w:val="%6."/>
+      <w:lvlJc w:val="right"/>
+      <w:pPr>
+        <w:ind w:left="5040" w:hanging="180"/>
+      </w:pPr>
+    </w:lvl>
+    <w:lvl w:ilvl="6" w:tplc="040C000F" w:tentative="1">
+      <w:start w:val="1"/>
+      <w:numFmt w:val="decimal"/>
+      <w:lvlText w:val="%7."/>
+      <w:lvlJc w:val="left"/>
+      <w:pPr>
+        <w:ind w:left="5760" w:hanging="360"/>
+      </w:pPr>
+    </w:lvl>
+    <w:lvl w:ilvl="7" w:tplc="040C0019" w:tentative="1">
+      <w:start w:val="1"/>
+      <w:numFmt w:val="lowerLetter"/>
+      <w:lvlText w:val="%8."/>
+      <w:lvlJc w:val="left"/>
+      <w:pPr>
+        <w:ind w:left="6480" w:hanging="360"/>
+      </w:pPr>
+    </w:lvl>
+    <w:lvl w:ilvl="8" w:tplc="040C001B" w:tentative="1">
+      <w:start w:val="1"/>
+      <w:numFmt w:val="lowerRoman"/>
+      <w:lvlText w:val="%9."/>
+      <w:lvlJc w:val="right"/>
+      <w:pPr>
+        <w:ind w:left="7200" w:hanging="180"/>
+      </w:pPr>
+    </w:lvl>
+  </w:abstractNum>
+  <w:abstractNum w:abstractNumId="2" w15:restartNumberingAfterBreak="0">
     <w:nsid w:val="0F7A609B"/>
     <w:multiLevelType w:val="hybridMultilevel"/>
     <w:tmpl w:val="F9585B68"/>
@@ -11173,7 +11914,7 @@
       </w:rPr>
     </w:lvl>
   </w:abstractNum>
-  <w:abstractNum w:abstractNumId="2">
+  <w:abstractNum w:abstractNumId="3" w15:restartNumberingAfterBreak="0">
     <w:nsid w:val="17B1137B"/>
     <w:multiLevelType w:val="hybridMultilevel"/>
     <w:tmpl w:val="27764CF6"/>
@@ -11286,7 +12027,93 @@
       </w:rPr>
     </w:lvl>
   </w:abstractNum>
-  <w:abstractNum w:abstractNumId="3">
+  <w:abstractNum w:abstractNumId="4" w15:restartNumberingAfterBreak="0">
+    <w:nsid w:val="29142EF3"/>
+    <w:multiLevelType w:val="hybridMultilevel"/>
+    <w:tmpl w:val="1AB03C74"/>
+    <w:lvl w:ilvl="0" w:tplc="040C000F">
+      <w:start w:val="1"/>
+      <w:numFmt w:val="decimal"/>
+      <w:lvlText w:val="%1."/>
+      <w:lvlJc w:val="left"/>
+      <w:pPr>
+        <w:ind w:left="1440" w:hanging="360"/>
+      </w:pPr>
+    </w:lvl>
+    <w:lvl w:ilvl="1" w:tplc="040C0019" w:tentative="1">
+      <w:start w:val="1"/>
+      <w:numFmt w:val="lowerLetter"/>
+      <w:lvlText w:val="%2."/>
+      <w:lvlJc w:val="left"/>
+      <w:pPr>
+        <w:ind w:left="2160" w:hanging="360"/>
+      </w:pPr>
+    </w:lvl>
+    <w:lvl w:ilvl="2" w:tplc="040C001B" w:tentative="1">
+      <w:start w:val="1"/>
+      <w:numFmt w:val="lowerRoman"/>
+      <w:lvlText w:val="%3."/>
+      <w:lvlJc w:val="right"/>
+      <w:pPr>
+        <w:ind w:left="2880" w:hanging="180"/>
+      </w:pPr>
+    </w:lvl>
+    <w:lvl w:ilvl="3" w:tplc="040C000F" w:tentative="1">
+      <w:start w:val="1"/>
+      <w:numFmt w:val="decimal"/>
+      <w:lvlText w:val="%4."/>
+      <w:lvlJc w:val="left"/>
+      <w:pPr>
+        <w:ind w:left="3600" w:hanging="360"/>
+      </w:pPr>
+    </w:lvl>
+    <w:lvl w:ilvl="4" w:tplc="040C0019" w:tentative="1">
+      <w:start w:val="1"/>
+      <w:numFmt w:val="lowerLetter"/>
+      <w:lvlText w:val="%5."/>
+      <w:lvlJc w:val="left"/>
+      <w:pPr>
+        <w:ind w:left="4320" w:hanging="360"/>
+      </w:pPr>
+    </w:lvl>
+    <w:lvl w:ilvl="5" w:tplc="040C001B" w:tentative="1">
+      <w:start w:val="1"/>
+      <w:numFmt w:val="lowerRoman"/>
+      <w:lvlText w:val="%6."/>
+      <w:lvlJc w:val="right"/>
+      <w:pPr>
+        <w:ind w:left="5040" w:hanging="180"/>
+      </w:pPr>
+    </w:lvl>
+    <w:lvl w:ilvl="6" w:tplc="040C000F" w:tentative="1">
+      <w:start w:val="1"/>
+      <w:numFmt w:val="decimal"/>
+      <w:lvlText w:val="%7."/>
+      <w:lvlJc w:val="left"/>
+      <w:pPr>
+        <w:ind w:left="5760" w:hanging="360"/>
+      </w:pPr>
+    </w:lvl>
+    <w:lvl w:ilvl="7" w:tplc="040C0019" w:tentative="1">
+      <w:start w:val="1"/>
+      <w:numFmt w:val="lowerLetter"/>
+      <w:lvlText w:val="%8."/>
+      <w:lvlJc w:val="left"/>
+      <w:pPr>
+        <w:ind w:left="6480" w:hanging="360"/>
+      </w:pPr>
+    </w:lvl>
+    <w:lvl w:ilvl="8" w:tplc="040C001B" w:tentative="1">
+      <w:start w:val="1"/>
+      <w:numFmt w:val="lowerRoman"/>
+      <w:lvlText w:val="%9."/>
+      <w:lvlJc w:val="right"/>
+      <w:pPr>
+        <w:ind w:left="7200" w:hanging="180"/>
+      </w:pPr>
+    </w:lvl>
+  </w:abstractNum>
+  <w:abstractNum w:abstractNumId="5" w15:restartNumberingAfterBreak="0">
     <w:nsid w:val="33544870"/>
     <w:multiLevelType w:val="hybridMultilevel"/>
     <w:tmpl w:val="1AB03C74"/>
@@ -11372,7 +12199,7 @@
       </w:pPr>
     </w:lvl>
   </w:abstractNum>
-  <w:abstractNum w:abstractNumId="4">
+  <w:abstractNum w:abstractNumId="6" w15:restartNumberingAfterBreak="0">
     <w:nsid w:val="38345145"/>
     <w:multiLevelType w:val="hybridMultilevel"/>
     <w:tmpl w:val="1AB03C74"/>
@@ -11458,7 +12285,7 @@
       </w:pPr>
     </w:lvl>
   </w:abstractNum>
-  <w:abstractNum w:abstractNumId="5">
+  <w:abstractNum w:abstractNumId="7" w15:restartNumberingAfterBreak="0">
     <w:nsid w:val="43276881"/>
     <w:multiLevelType w:val="hybridMultilevel"/>
     <w:tmpl w:val="1AB03C74"/>
@@ -11544,7 +12371,7 @@
       </w:pPr>
     </w:lvl>
   </w:abstractNum>
-  <w:abstractNum w:abstractNumId="6">
+  <w:abstractNum w:abstractNumId="8" w15:restartNumberingAfterBreak="0">
     <w:nsid w:val="72086E67"/>
     <w:multiLevelType w:val="hybridMultilevel"/>
     <w:tmpl w:val="1AB03C74"/>
@@ -11630,32 +12457,127 @@
       </w:pPr>
     </w:lvl>
   </w:abstractNum>
+  <w:abstractNum w:abstractNumId="9" w15:restartNumberingAfterBreak="0">
+    <w:nsid w:val="72934747"/>
+    <w:multiLevelType w:val="hybridMultilevel"/>
+    <w:tmpl w:val="1AB03C74"/>
+    <w:lvl w:ilvl="0" w:tplc="040C000F">
+      <w:start w:val="1"/>
+      <w:numFmt w:val="decimal"/>
+      <w:lvlText w:val="%1."/>
+      <w:lvlJc w:val="left"/>
+      <w:pPr>
+        <w:ind w:left="1440" w:hanging="360"/>
+      </w:pPr>
+    </w:lvl>
+    <w:lvl w:ilvl="1" w:tplc="040C0019" w:tentative="1">
+      <w:start w:val="1"/>
+      <w:numFmt w:val="lowerLetter"/>
+      <w:lvlText w:val="%2."/>
+      <w:lvlJc w:val="left"/>
+      <w:pPr>
+        <w:ind w:left="2160" w:hanging="360"/>
+      </w:pPr>
+    </w:lvl>
+    <w:lvl w:ilvl="2" w:tplc="040C001B" w:tentative="1">
+      <w:start w:val="1"/>
+      <w:numFmt w:val="lowerRoman"/>
+      <w:lvlText w:val="%3."/>
+      <w:lvlJc w:val="right"/>
+      <w:pPr>
+        <w:ind w:left="2880" w:hanging="180"/>
+      </w:pPr>
+    </w:lvl>
+    <w:lvl w:ilvl="3" w:tplc="040C000F" w:tentative="1">
+      <w:start w:val="1"/>
+      <w:numFmt w:val="decimal"/>
+      <w:lvlText w:val="%4."/>
+      <w:lvlJc w:val="left"/>
+      <w:pPr>
+        <w:ind w:left="3600" w:hanging="360"/>
+      </w:pPr>
+    </w:lvl>
+    <w:lvl w:ilvl="4" w:tplc="040C0019" w:tentative="1">
+      <w:start w:val="1"/>
+      <w:numFmt w:val="lowerLetter"/>
+      <w:lvlText w:val="%5."/>
+      <w:lvlJc w:val="left"/>
+      <w:pPr>
+        <w:ind w:left="4320" w:hanging="360"/>
+      </w:pPr>
+    </w:lvl>
+    <w:lvl w:ilvl="5" w:tplc="040C001B" w:tentative="1">
+      <w:start w:val="1"/>
+      <w:numFmt w:val="lowerRoman"/>
+      <w:lvlText w:val="%6."/>
+      <w:lvlJc w:val="right"/>
+      <w:pPr>
+        <w:ind w:left="5040" w:hanging="180"/>
+      </w:pPr>
+    </w:lvl>
+    <w:lvl w:ilvl="6" w:tplc="040C000F" w:tentative="1">
+      <w:start w:val="1"/>
+      <w:numFmt w:val="decimal"/>
+      <w:lvlText w:val="%7."/>
+      <w:lvlJc w:val="left"/>
+      <w:pPr>
+        <w:ind w:left="5760" w:hanging="360"/>
+      </w:pPr>
+    </w:lvl>
+    <w:lvl w:ilvl="7" w:tplc="040C0019" w:tentative="1">
+      <w:start w:val="1"/>
+      <w:numFmt w:val="lowerLetter"/>
+      <w:lvlText w:val="%8."/>
+      <w:lvlJc w:val="left"/>
+      <w:pPr>
+        <w:ind w:left="6480" w:hanging="360"/>
+      </w:pPr>
+    </w:lvl>
+    <w:lvl w:ilvl="8" w:tplc="040C001B" w:tentative="1">
+      <w:start w:val="1"/>
+      <w:numFmt w:val="lowerRoman"/>
+      <w:lvlText w:val="%9."/>
+      <w:lvlJc w:val="right"/>
+      <w:pPr>
+        <w:ind w:left="7200" w:hanging="180"/>
+      </w:pPr>
+    </w:lvl>
+  </w:abstractNum>
   <w:num w:numId="1">
-    <w:abstractNumId w:val="2"/>
+    <w:abstractNumId w:val="3"/>
   </w:num>
   <w:num w:numId="2">
     <w:abstractNumId w:val="0"/>
   </w:num>
   <w:num w:numId="3">
-    <w:abstractNumId w:val="4"/>
+    <w:abstractNumId w:val="6"/>
   </w:num>
   <w:num w:numId="4">
+    <w:abstractNumId w:val="2"/>
+  </w:num>
+  <w:num w:numId="5">
+    <w:abstractNumId w:val="8"/>
+  </w:num>
+  <w:num w:numId="6">
+    <w:abstractNumId w:val="7"/>
+  </w:num>
+  <w:num w:numId="7">
+    <w:abstractNumId w:val="5"/>
+  </w:num>
+  <w:num w:numId="8">
     <w:abstractNumId w:val="1"/>
   </w:num>
-  <w:num w:numId="5">
-    <w:abstractNumId w:val="6"/>
+  <w:num w:numId="9">
+    <w:abstractNumId w:val="9"/>
   </w:num>
-  <w:num w:numId="6">
-    <w:abstractNumId w:val="5"/>
-  </w:num>
-  <w:num w:numId="7">
-    <w:abstractNumId w:val="3"/>
+  <w:num w:numId="10">
+    <w:abstractNumId w:val="4"/>
   </w:num>
 </w:numbering>
 </file>
 
 <file path=word/styles.xml><?xml version="1.0" encoding="utf-8"?>
-<w:styles xmlns:mc="http://schemas.openxmlformats.org/markup-compatibility/2006" xmlns:r="http://schemas.openxmlformats.org/officeDocument/2006/relationships" xmlns:w="http://schemas.openxmlformats.org/wordprocessingml/2006/main" xmlns:w14="http://schemas.microsoft.com/office/word/2010/wordml" xmlns:w15="http://schemas.microsoft.com/office/word/2012/wordml" mc:Ignorable="w14 w15">
+<w:styles xmlns:mc="http://schemas.openxmlformats.org/markup-compatibility/2006" xmlns:r="http://schemas.openxmlformats.org/officeDocument/2006/relationships" xmlns:w="http://schemas.openxmlformats.org/wordprocessingml/2006/main" xmlns:w14="http://schemas.microsoft.com/office/word/2010/wordml" xmlns:w15="http://schemas.microsoft.com/office/word/2012/wordml" xmlns:w16cid="http://schemas.microsoft.com/office/word/2016/wordml/cid" xmlns:w16se="http://schemas.microsoft.com/office/word/2015/wordml/symex" mc:Ignorable="w14 w15 w16se w16cid">
   <w:docDefaults>
     <w:rPrDefault>
       <w:rPr>
@@ -11671,7 +12593,7 @@
       </w:pPr>
     </w:pPrDefault>
   </w:docDefaults>
-  <w:latentStyles w:defLockedState="0" w:defUIPriority="99" w:defSemiHidden="0" w:defUnhideWhenUsed="0" w:defQFormat="0" w:count="382">
+  <w:latentStyles w:defLockedState="0" w:defUIPriority="99" w:defSemiHidden="0" w:defUnhideWhenUsed="0" w:defQFormat="0" w:count="375">
     <w:lsdException w:name="Normal" w:uiPriority="0" w:qFormat="1"/>
     <w:lsdException w:name="heading 1" w:uiPriority="9" w:qFormat="1"/>
     <w:lsdException w:name="heading 2" w:semiHidden="1" w:uiPriority="9" w:unhideWhenUsed="1" w:qFormat="1"/>
@@ -12275,7 +13197,6 @@
   <w:style w:type="character" w:default="1" w:styleId="Policepardfaut">
     <w:name w:val="Default Paragraph Font"/>
     <w:uiPriority w:val="1"/>
-    <w:semiHidden/>
     <w:unhideWhenUsed/>
   </w:style>
   <w:style w:type="table" w:default="1" w:styleId="TableauNormal">
@@ -12308,7 +13229,6 @@
       <w:spacing w:after="0" w:line="240" w:lineRule="auto"/>
     </w:pPr>
     <w:tblPr>
-      <w:tblInd w:w="0" w:type="dxa"/>
       <w:tblBorders>
         <w:top w:val="single" w:sz="4" w:space="0" w:color="auto"/>
         <w:left w:val="single" w:sz="4" w:space="0" w:color="auto"/>
@@ -12317,12 +13237,6 @@
         <w:insideH w:val="single" w:sz="4" w:space="0" w:color="auto"/>
         <w:insideV w:val="single" w:sz="4" w:space="0" w:color="auto"/>
       </w:tblBorders>
-      <w:tblCellMar>
-        <w:top w:w="0" w:type="dxa"/>
-        <w:left w:w="108" w:type="dxa"/>
-        <w:bottom w:w="0" w:type="dxa"/>
-        <w:right w:w="108" w:type="dxa"/>
-      </w:tblCellMar>
     </w:tblPr>
   </w:style>
   <w:style w:type="character" w:customStyle="1" w:styleId="Titre1Car">
@@ -12560,7 +13474,7 @@
       <w:bCs/>
     </w:rPr>
   </w:style>
-  <w:style w:type="character" w:styleId="Emphase">
+  <w:style w:type="character" w:styleId="Accentuation">
     <w:name w:val="Emphasis"/>
     <w:basedOn w:val="Policepardfaut"/>
     <w:uiPriority w:val="20"/>
@@ -12648,7 +13562,7 @@
       <w:szCs w:val="24"/>
     </w:rPr>
   </w:style>
-  <w:style w:type="character" w:styleId="Emphaseple">
+  <w:style w:type="character" w:styleId="Accentuationlgre">
     <w:name w:val="Subtle Emphasis"/>
     <w:basedOn w:val="Policepardfaut"/>
     <w:uiPriority w:val="19"/>
@@ -12660,7 +13574,7 @@
       <w:color w:val="595959" w:themeColor="text1" w:themeTint="A6"/>
     </w:rPr>
   </w:style>
-  <w:style w:type="character" w:styleId="Emphaseintense">
+  <w:style w:type="character" w:styleId="Accentuationintense">
     <w:name w:val="Intense Emphasis"/>
     <w:basedOn w:val="Policepardfaut"/>
     <w:uiPriority w:val="21"/>
@@ -12708,7 +13622,7 @@
       <w:u w:val="single"/>
     </w:rPr>
   </w:style>
-  <w:style w:type="character" w:styleId="Titredelivre">
+  <w:style w:type="character" w:styleId="Titredulivre">
     <w:name w:val="Book Title"/>
     <w:basedOn w:val="Policepardfaut"/>
     <w:uiPriority w:val="33"/>
@@ -12778,7 +13692,7 @@
     <w:uiPriority w:val="99"/>
     <w:rsid w:val="000D2D41"/>
   </w:style>
-  <w:style w:type="paragraph" w:styleId="Pardeliste">
+  <w:style w:type="paragraph" w:styleId="Paragraphedeliste">
     <w:name w:val="List Paragraph"/>
     <w:basedOn w:val="Normal"/>
     <w:uiPriority w:val="34"/>
@@ -12865,13 +13779,6 @@
     <w:tblPr>
       <w:tblStyleRowBandSize w:val="1"/>
       <w:tblStyleColBandSize w:val="1"/>
-      <w:tblInd w:w="0" w:type="dxa"/>
-      <w:tblCellMar>
-        <w:top w:w="0" w:type="dxa"/>
-        <w:left w:w="108" w:type="dxa"/>
-        <w:bottom w:w="0" w:type="dxa"/>
-        <w:right w:w="108" w:type="dxa"/>
-      </w:tblCellMar>
     </w:tblPr>
     <w:tcPr>
       <w:shd w:val="clear" w:color="auto" w:fill="auto"/>
@@ -12953,7 +13860,6 @@
     <w:tblPr>
       <w:tblStyleRowBandSize w:val="1"/>
       <w:tblStyleColBandSize w:val="1"/>
-      <w:tblInd w:w="0" w:type="dxa"/>
       <w:tblBorders>
         <w:top w:val="single" w:sz="4" w:space="0" w:color="999999" w:themeColor="text1" w:themeTint="66"/>
         <w:left w:val="single" w:sz="4" w:space="0" w:color="999999" w:themeColor="text1" w:themeTint="66"/>
@@ -12962,12 +13868,6 @@
         <w:insideH w:val="single" w:sz="4" w:space="0" w:color="999999" w:themeColor="text1" w:themeTint="66"/>
         <w:insideV w:val="single" w:sz="4" w:space="0" w:color="999999" w:themeColor="text1" w:themeTint="66"/>
       </w:tblBorders>
-      <w:tblCellMar>
-        <w:top w:w="0" w:type="dxa"/>
-        <w:left w:w="108" w:type="dxa"/>
-        <w:bottom w:w="0" w:type="dxa"/>
-        <w:right w:w="108" w:type="dxa"/>
-      </w:tblCellMar>
     </w:tblPr>
     <w:tblStylePr w:type="firstRow">
       <w:rPr>
@@ -13006,7 +13906,7 @@
       </w:rPr>
     </w:tblStylePr>
   </w:style>
-  <w:style w:type="character" w:styleId="Lienhypertextevisit">
+  <w:style w:type="character" w:styleId="Lienhypertextesuivivisit">
     <w:name w:val="FollowedHyperlink"/>
     <w:basedOn w:val="Policepardfaut"/>
     <w:uiPriority w:val="99"/>
@@ -13287,7 +14187,7 @@
 </file>
 
 <file path=customXml/itemProps1.xml><?xml version="1.0" encoding="utf-8"?>
-<ds:datastoreItem xmlns:ds="http://schemas.openxmlformats.org/officeDocument/2006/customXml" ds:itemID="{68641A60-A113-964E-962A-5E52517404D3}">
+<ds:datastoreItem xmlns:ds="http://schemas.openxmlformats.org/officeDocument/2006/customXml" ds:itemID="{15C03C33-9DA2-46CB-AEB9-03A33A1F6AEC}">
   <ds:schemaRefs>
     <ds:schemaRef ds:uri="http://schemas.openxmlformats.org/officeDocument/2006/bibliography"/>
   </ds:schemaRefs>

</xml_diff>